<commit_message>
Day 9 Lab added
</commit_message>
<xml_diff>
--- a/Day 9 Power Packed Bizz Apps Day – Sales & Marketing/Lab Files/Lab14-How to embed PowerApps in Dynamics 365 for Sales and Marketing.docx
+++ b/Day 9 Power Packed Bizz Apps Day – Sales & Marketing/Lab Files/Lab14-How to embed PowerApps in Dynamics 365 for Sales and Marketing.docx
@@ -5,17 +5,2028 @@
     <w:p>
       <w:pPr>
         <w:jc w:val="center"/>
-      </w:pPr>
+        <w:rPr>
+          <w:b/>
+          <w:bCs/>
+          <w:sz w:val="40"/>
+          <w:szCs w:val="40"/>
+          <w:lang w:val="en-US"/>
+        </w:rPr>
+      </w:pPr>
+      <w:r>
+        <w:rPr>
+          <w:b/>
+          <w:bCs/>
+          <w:sz w:val="40"/>
+          <w:szCs w:val="40"/>
+          <w:lang w:val="en-US"/>
+        </w:rPr>
+        <w:t xml:space="preserve">How to </w:t>
+      </w:r>
+      <w:r>
+        <w:rPr>
+          <w:b/>
+          <w:bCs/>
+          <w:sz w:val="40"/>
+          <w:szCs w:val="40"/>
+          <w:lang w:val="en-US"/>
+        </w:rPr>
+        <w:t>create</w:t>
+      </w:r>
+      <w:r>
+        <w:rPr>
+          <w:b/>
+          <w:bCs/>
+          <w:sz w:val="40"/>
+          <w:szCs w:val="40"/>
+          <w:lang w:val="en-US"/>
+        </w:rPr>
+        <w:t xml:space="preserve"> </w:t>
+      </w:r>
+      <w:r>
+        <w:rPr>
+          <w:b/>
+          <w:bCs/>
+          <w:sz w:val="40"/>
+          <w:szCs w:val="40"/>
+          <w:lang w:val="en-US"/>
+        </w:rPr>
+        <w:t xml:space="preserve">custom </w:t>
+      </w:r>
+      <w:r>
+        <w:rPr>
+          <w:b/>
+          <w:bCs/>
+          <w:sz w:val="40"/>
+          <w:szCs w:val="40"/>
+          <w:lang w:val="en-US"/>
+        </w:rPr>
+        <w:t>PowerApps in Dynamics 365 for Sales and Marketing</w:t>
+      </w:r>
+      <w:r>
+        <w:rPr>
+          <w:b/>
+          <w:bCs/>
+          <w:sz w:val="40"/>
+          <w:szCs w:val="40"/>
+          <w:lang w:val="en-US"/>
+        </w:rPr>
+        <w:t xml:space="preserve"> and Embed Canvas App into model driven app</w:t>
+      </w:r>
+    </w:p>
+    <w:p>
+      <w:pPr>
+        <w:jc w:val="center"/>
+        <w:rPr>
+          <w:lang w:val="en-US"/>
+        </w:rPr>
+      </w:pPr>
+    </w:p>
+    <w:p>
+      <w:pPr>
+        <w:jc w:val="both"/>
+        <w:rPr>
+          <w:rFonts w:cstheme="minorHAnsi"/>
+          <w:color w:val="171717"/>
+          <w:shd w:val="clear" w:color="auto" w:fill="FFFFFF"/>
+        </w:rPr>
+      </w:pPr>
+      <w:r>
+        <w:rPr>
+          <w:rFonts w:cstheme="minorHAnsi"/>
+          <w:color w:val="171717"/>
+          <w:shd w:val="clear" w:color="auto" w:fill="FFFFFF"/>
+        </w:rPr>
+        <w:t>Model-driven app design is a component-focused approach to app develo</w:t>
+      </w:r>
       <w:bookmarkStart w:id="0" w:name="_GoBack"/>
       <w:bookmarkEnd w:id="0"/>
       <w:r>
         <w:rPr>
-          <w:lang w:val="en-US"/>
-        </w:rPr>
-        <w:t>How to embed PowerApps in Dynamics 365 for Sales and Marketing</w:t>
+          <w:rFonts w:cstheme="minorHAnsi"/>
+          <w:color w:val="171717"/>
+          <w:shd w:val="clear" w:color="auto" w:fill="FFFFFF"/>
+        </w:rPr>
+        <w:t>pment</w:t>
+      </w:r>
+      <w:r>
+        <w:rPr>
+          <w:rFonts w:cstheme="minorHAnsi"/>
+          <w:color w:val="171717"/>
+          <w:shd w:val="clear" w:color="auto" w:fill="FFFFFF"/>
+        </w:rPr>
+        <w:t xml:space="preserve"> for Dynamics 365</w:t>
+      </w:r>
+      <w:r>
+        <w:rPr>
+          <w:rFonts w:cstheme="minorHAnsi"/>
+          <w:color w:val="171717"/>
+          <w:shd w:val="clear" w:color="auto" w:fill="FFFFFF"/>
+        </w:rPr>
+        <w:t xml:space="preserve">. In this topic, you simplify how to create an </w:t>
+      </w:r>
+      <w:r>
+        <w:rPr>
+          <w:rFonts w:cstheme="minorHAnsi"/>
+          <w:color w:val="171717"/>
+          <w:shd w:val="clear" w:color="auto" w:fill="FFFFFF"/>
+        </w:rPr>
+        <w:t>App for Sales and Marketing using the existing Sales Hub Solution</w:t>
+      </w:r>
+      <w:r>
+        <w:rPr>
+          <w:rFonts w:cstheme="minorHAnsi"/>
+          <w:color w:val="171717"/>
+          <w:shd w:val="clear" w:color="auto" w:fill="FFFFFF"/>
+        </w:rPr>
+        <w:t>.</w:t>
+      </w:r>
+    </w:p>
+    <w:p>
+      <w:pPr>
+        <w:rPr>
+          <w:b/>
+          <w:bCs/>
+        </w:rPr>
+      </w:pPr>
+      <w:r>
+        <w:rPr>
+          <w:b/>
+          <w:bCs/>
+        </w:rPr>
+        <w:t xml:space="preserve">Step 1: </w:t>
+      </w:r>
+      <w:r>
+        <w:rPr>
+          <w:b/>
+          <w:bCs/>
+        </w:rPr>
+        <w:t>Adding Sales and Marketing application in our environment.</w:t>
+      </w:r>
+    </w:p>
+    <w:p>
+      <w:pPr>
+        <w:pStyle w:val="ListParagraph"/>
+        <w:numPr>
+          <w:ilvl w:val="0"/>
+          <w:numId w:val="2"/>
+        </w:numPr>
+      </w:pPr>
+      <w:r>
+        <w:t xml:space="preserve">Go To </w:t>
+      </w:r>
+      <w:hyperlink r:id="rId5" w:history="1">
+        <w:r>
+          <w:rPr>
+            <w:rStyle w:val="Hyperlink"/>
+          </w:rPr>
+          <w:t>https://trials.dynamics.com/</w:t>
+        </w:r>
+      </w:hyperlink>
+      <w:r>
+        <w:t xml:space="preserve"> (we are using trial module for our session)</w:t>
+      </w:r>
+    </w:p>
+    <w:p>
+      <w:pPr>
+        <w:ind w:left="720"/>
+      </w:pPr>
+      <w:r>
+        <w:rPr>
+          <w:noProof/>
+        </w:rPr>
+        <w:drawing>
+          <wp:inline distT="0" distB="0" distL="0" distR="0" wp14:anchorId="073F0CF2" wp14:editId="67BDFAF9">
+            <wp:extent cx="4857750" cy="2441792"/>
+            <wp:effectExtent l="0" t="0" r="0" b="0"/>
+            <wp:docPr id="1" name="Picture 1"/>
+            <wp:cNvGraphicFramePr>
+              <a:graphicFrameLocks xmlns:a="http://schemas.openxmlformats.org/drawingml/2006/main" noChangeAspect="1"/>
+            </wp:cNvGraphicFramePr>
+            <a:graphic xmlns:a="http://schemas.openxmlformats.org/drawingml/2006/main">
+              <a:graphicData uri="http://schemas.openxmlformats.org/drawingml/2006/picture">
+                <pic:pic xmlns:pic="http://schemas.openxmlformats.org/drawingml/2006/picture">
+                  <pic:nvPicPr>
+                    <pic:cNvPr id="1" name=""/>
+                    <pic:cNvPicPr/>
+                  </pic:nvPicPr>
+                  <pic:blipFill>
+                    <a:blip r:embed="rId6"/>
+                    <a:stretch>
+                      <a:fillRect/>
+                    </a:stretch>
+                  </pic:blipFill>
+                  <pic:spPr>
+                    <a:xfrm>
+                      <a:off x="0" y="0"/>
+                      <a:ext cx="4862197" cy="2444027"/>
+                    </a:xfrm>
+                    <a:prstGeom prst="rect">
+                      <a:avLst/>
+                    </a:prstGeom>
+                  </pic:spPr>
+                </pic:pic>
+              </a:graphicData>
+            </a:graphic>
+          </wp:inline>
+        </w:drawing>
+      </w:r>
+    </w:p>
+    <w:p>
+      <w:pPr>
+        <w:pStyle w:val="ListParagraph"/>
+        <w:numPr>
+          <w:ilvl w:val="0"/>
+          <w:numId w:val="2"/>
+        </w:numPr>
+      </w:pPr>
+      <w:r>
+        <w:t>Select Sales</w:t>
+      </w:r>
+    </w:p>
+    <w:p>
+      <w:pPr>
+        <w:pStyle w:val="ListParagraph"/>
+      </w:pPr>
+      <w:r>
+        <w:rPr>
+          <w:noProof/>
+        </w:rPr>
+        <w:drawing>
+          <wp:inline distT="0" distB="0" distL="0" distR="0" wp14:anchorId="389BCF7B" wp14:editId="385C2B9B">
+            <wp:extent cx="2832100" cy="2737472"/>
+            <wp:effectExtent l="0" t="0" r="6350" b="6350"/>
+            <wp:docPr id="3" name="Picture 3"/>
+            <wp:cNvGraphicFramePr>
+              <a:graphicFrameLocks xmlns:a="http://schemas.openxmlformats.org/drawingml/2006/main" noChangeAspect="1"/>
+            </wp:cNvGraphicFramePr>
+            <a:graphic xmlns:a="http://schemas.openxmlformats.org/drawingml/2006/main">
+              <a:graphicData uri="http://schemas.openxmlformats.org/drawingml/2006/picture">
+                <pic:pic xmlns:pic="http://schemas.openxmlformats.org/drawingml/2006/picture">
+                  <pic:nvPicPr>
+                    <pic:cNvPr id="1" name=""/>
+                    <pic:cNvPicPr/>
+                  </pic:nvPicPr>
+                  <pic:blipFill>
+                    <a:blip r:embed="rId7"/>
+                    <a:stretch>
+                      <a:fillRect/>
+                    </a:stretch>
+                  </pic:blipFill>
+                  <pic:spPr>
+                    <a:xfrm>
+                      <a:off x="0" y="0"/>
+                      <a:ext cx="2843644" cy="2748631"/>
+                    </a:xfrm>
+                    <a:prstGeom prst="rect">
+                      <a:avLst/>
+                    </a:prstGeom>
+                  </pic:spPr>
+                </pic:pic>
+              </a:graphicData>
+            </a:graphic>
+          </wp:inline>
+        </w:drawing>
+      </w:r>
+    </w:p>
+    <w:p>
+      <w:pPr>
+        <w:pStyle w:val="ListParagraph"/>
+        <w:numPr>
+          <w:ilvl w:val="0"/>
+          <w:numId w:val="2"/>
+        </w:numPr>
+      </w:pPr>
+      <w:r>
+        <w:t>Enter Work Email, i.e. same email we created for office 365 developer subscription</w:t>
+      </w:r>
+    </w:p>
+    <w:p>
+      <w:pPr>
+        <w:pStyle w:val="ListParagraph"/>
+        <w:numPr>
+          <w:ilvl w:val="0"/>
+          <w:numId w:val="2"/>
+        </w:numPr>
+      </w:pPr>
+      <w:r>
+        <w:t>Enter 10-digit Phone number</w:t>
+      </w:r>
+    </w:p>
+    <w:p>
+      <w:pPr>
+        <w:ind w:left="720"/>
+      </w:pPr>
+      <w:r>
+        <w:rPr>
+          <w:noProof/>
+        </w:rPr>
+        <w:lastRenderedPageBreak/>
+        <w:drawing>
+          <wp:inline distT="0" distB="0" distL="0" distR="0" wp14:anchorId="0BA52502" wp14:editId="07BEE341">
+            <wp:extent cx="2882900" cy="1914639"/>
+            <wp:effectExtent l="0" t="0" r="0" b="9525"/>
+            <wp:docPr id="2" name="Picture 2"/>
+            <wp:cNvGraphicFramePr>
+              <a:graphicFrameLocks xmlns:a="http://schemas.openxmlformats.org/drawingml/2006/main" noChangeAspect="1"/>
+            </wp:cNvGraphicFramePr>
+            <a:graphic xmlns:a="http://schemas.openxmlformats.org/drawingml/2006/main">
+              <a:graphicData uri="http://schemas.openxmlformats.org/drawingml/2006/picture">
+                <pic:pic xmlns:pic="http://schemas.openxmlformats.org/drawingml/2006/picture">
+                  <pic:nvPicPr>
+                    <pic:cNvPr id="1" name=""/>
+                    <pic:cNvPicPr/>
+                  </pic:nvPicPr>
+                  <pic:blipFill>
+                    <a:blip r:embed="rId8"/>
+                    <a:stretch>
+                      <a:fillRect/>
+                    </a:stretch>
+                  </pic:blipFill>
+                  <pic:spPr>
+                    <a:xfrm>
+                      <a:off x="0" y="0"/>
+                      <a:ext cx="2892765" cy="1921190"/>
+                    </a:xfrm>
+                    <a:prstGeom prst="rect">
+                      <a:avLst/>
+                    </a:prstGeom>
+                  </pic:spPr>
+                </pic:pic>
+              </a:graphicData>
+            </a:graphic>
+          </wp:inline>
+        </w:drawing>
+      </w:r>
+    </w:p>
+    <w:p>
+      <w:pPr>
+        <w:pStyle w:val="ListParagraph"/>
+        <w:numPr>
+          <w:ilvl w:val="0"/>
+          <w:numId w:val="2"/>
+        </w:numPr>
+      </w:pPr>
+      <w:r>
+        <w:t xml:space="preserve">Click Get Started button, it will redirect to new window </w:t>
+      </w:r>
+    </w:p>
+    <w:p>
+      <w:pPr>
+        <w:pStyle w:val="ListParagraph"/>
+      </w:pPr>
+      <w:r>
+        <w:rPr>
+          <w:noProof/>
+        </w:rPr>
+        <w:drawing>
+          <wp:inline distT="0" distB="0" distL="0" distR="0" wp14:anchorId="6B3CD3E0" wp14:editId="2B912568">
+            <wp:extent cx="3742223" cy="1689100"/>
+            <wp:effectExtent l="0" t="0" r="0" b="6350"/>
+            <wp:docPr id="5" name="Picture 5"/>
+            <wp:cNvGraphicFramePr>
+              <a:graphicFrameLocks xmlns:a="http://schemas.openxmlformats.org/drawingml/2006/main" noChangeAspect="1"/>
+            </wp:cNvGraphicFramePr>
+            <a:graphic xmlns:a="http://schemas.openxmlformats.org/drawingml/2006/main">
+              <a:graphicData uri="http://schemas.openxmlformats.org/drawingml/2006/picture">
+                <pic:pic xmlns:pic="http://schemas.openxmlformats.org/drawingml/2006/picture">
+                  <pic:nvPicPr>
+                    <pic:cNvPr id="1" name=""/>
+                    <pic:cNvPicPr/>
+                  </pic:nvPicPr>
+                  <pic:blipFill>
+                    <a:blip r:embed="rId9"/>
+                    <a:stretch>
+                      <a:fillRect/>
+                    </a:stretch>
+                  </pic:blipFill>
+                  <pic:spPr>
+                    <a:xfrm>
+                      <a:off x="0" y="0"/>
+                      <a:ext cx="3745027" cy="1690366"/>
+                    </a:xfrm>
+                    <a:prstGeom prst="rect">
+                      <a:avLst/>
+                    </a:prstGeom>
+                  </pic:spPr>
+                </pic:pic>
+              </a:graphicData>
+            </a:graphic>
+          </wp:inline>
+        </w:drawing>
+      </w:r>
+    </w:p>
+    <w:p>
+      <w:pPr>
+        <w:pStyle w:val="ListParagraph"/>
+        <w:numPr>
+          <w:ilvl w:val="0"/>
+          <w:numId w:val="2"/>
+        </w:numPr>
+      </w:pPr>
+      <w:r>
+        <w:t xml:space="preserve">Sign In and continue </w:t>
+      </w:r>
+    </w:p>
+    <w:p>
+      <w:pPr>
+        <w:pStyle w:val="ListParagraph"/>
+        <w:numPr>
+          <w:ilvl w:val="0"/>
+          <w:numId w:val="2"/>
+        </w:numPr>
+      </w:pPr>
+      <w:r>
+        <w:t>It will open the dynamics 365 environment area</w:t>
+      </w:r>
+    </w:p>
+    <w:p>
+      <w:pPr>
+        <w:ind w:left="720"/>
+      </w:pPr>
+      <w:r>
+        <w:rPr>
+          <w:noProof/>
+        </w:rPr>
+        <w:drawing>
+          <wp:inline distT="0" distB="0" distL="0" distR="0" wp14:anchorId="36C4CE69" wp14:editId="05D5B917">
+            <wp:extent cx="4629150" cy="1997109"/>
+            <wp:effectExtent l="0" t="0" r="0" b="3175"/>
+            <wp:docPr id="6" name="Picture 6"/>
+            <wp:cNvGraphicFramePr>
+              <a:graphicFrameLocks xmlns:a="http://schemas.openxmlformats.org/drawingml/2006/main" noChangeAspect="1"/>
+            </wp:cNvGraphicFramePr>
+            <a:graphic xmlns:a="http://schemas.openxmlformats.org/drawingml/2006/main">
+              <a:graphicData uri="http://schemas.openxmlformats.org/drawingml/2006/picture">
+                <pic:pic xmlns:pic="http://schemas.openxmlformats.org/drawingml/2006/picture">
+                  <pic:nvPicPr>
+                    <pic:cNvPr id="1" name=""/>
+                    <pic:cNvPicPr/>
+                  </pic:nvPicPr>
+                  <pic:blipFill>
+                    <a:blip r:embed="rId10"/>
+                    <a:stretch>
+                      <a:fillRect/>
+                    </a:stretch>
+                  </pic:blipFill>
+                  <pic:spPr>
+                    <a:xfrm>
+                      <a:off x="0" y="0"/>
+                      <a:ext cx="4632963" cy="1998754"/>
+                    </a:xfrm>
+                    <a:prstGeom prst="rect">
+                      <a:avLst/>
+                    </a:prstGeom>
+                  </pic:spPr>
+                </pic:pic>
+              </a:graphicData>
+            </a:graphic>
+          </wp:inline>
+        </w:drawing>
+      </w:r>
+    </w:p>
+    <w:p>
+      <w:pPr>
+        <w:pStyle w:val="ListParagraph"/>
+        <w:numPr>
+          <w:ilvl w:val="0"/>
+          <w:numId w:val="2"/>
+        </w:numPr>
+      </w:pPr>
+      <w:r>
+        <w:t>Click Open and see all our sales components</w:t>
+      </w:r>
+    </w:p>
+    <w:p>
+      <w:pPr>
+        <w:ind w:left="720"/>
+      </w:pPr>
+      <w:r>
+        <w:rPr>
+          <w:noProof/>
+        </w:rPr>
+        <w:drawing>
+          <wp:inline distT="0" distB="0" distL="0" distR="0" wp14:anchorId="4653D8B8" wp14:editId="718D40C5">
+            <wp:extent cx="4357449" cy="1987550"/>
+            <wp:effectExtent l="0" t="0" r="5080" b="0"/>
+            <wp:docPr id="7" name="Picture 7"/>
+            <wp:cNvGraphicFramePr>
+              <a:graphicFrameLocks xmlns:a="http://schemas.openxmlformats.org/drawingml/2006/main" noChangeAspect="1"/>
+            </wp:cNvGraphicFramePr>
+            <a:graphic xmlns:a="http://schemas.openxmlformats.org/drawingml/2006/main">
+              <a:graphicData uri="http://schemas.openxmlformats.org/drawingml/2006/picture">
+                <pic:pic xmlns:pic="http://schemas.openxmlformats.org/drawingml/2006/picture">
+                  <pic:nvPicPr>
+                    <pic:cNvPr id="1" name=""/>
+                    <pic:cNvPicPr/>
+                  </pic:nvPicPr>
+                  <pic:blipFill>
+                    <a:blip r:embed="rId11"/>
+                    <a:stretch>
+                      <a:fillRect/>
+                    </a:stretch>
+                  </pic:blipFill>
+                  <pic:spPr>
+                    <a:xfrm>
+                      <a:off x="0" y="0"/>
+                      <a:ext cx="4381612" cy="1998572"/>
+                    </a:xfrm>
+                    <a:prstGeom prst="rect">
+                      <a:avLst/>
+                    </a:prstGeom>
+                  </pic:spPr>
+                </pic:pic>
+              </a:graphicData>
+            </a:graphic>
+          </wp:inline>
+        </w:drawing>
+      </w:r>
+    </w:p>
+    <w:p>
+      <w:pPr>
+        <w:pStyle w:val="ListParagraph"/>
+        <w:numPr>
+          <w:ilvl w:val="0"/>
+          <w:numId w:val="2"/>
+        </w:numPr>
+      </w:pPr>
+      <w:r>
+        <w:lastRenderedPageBreak/>
+        <w:t xml:space="preserve">Now we are fine with </w:t>
+      </w:r>
+      <w:r>
+        <w:t>create a custom Sales and Marketing app using Power Apps</w:t>
       </w:r>
     </w:p>
     <w:p/>
+    <w:p>
+      <w:pPr>
+        <w:rPr>
+          <w:b/>
+          <w:bCs/>
+        </w:rPr>
+      </w:pPr>
+      <w:r>
+        <w:rPr>
+          <w:b/>
+          <w:bCs/>
+        </w:rPr>
+        <w:t>Step 2: Create new app using existing solution</w:t>
+      </w:r>
+    </w:p>
+    <w:p>
+      <w:pPr>
+        <w:pStyle w:val="ListParagraph"/>
+        <w:numPr>
+          <w:ilvl w:val="0"/>
+          <w:numId w:val="3"/>
+        </w:numPr>
+      </w:pPr>
+      <w:r>
+        <w:t>Click create new app link in the right-hand side</w:t>
+      </w:r>
+    </w:p>
+    <w:p>
+      <w:pPr>
+        <w:ind w:left="360"/>
+      </w:pPr>
+      <w:r>
+        <w:rPr>
+          <w:noProof/>
+        </w:rPr>
+        <w:drawing>
+          <wp:inline distT="0" distB="0" distL="0" distR="0" wp14:anchorId="201EBDB4" wp14:editId="403DC55F">
+            <wp:extent cx="3695700" cy="1258111"/>
+            <wp:effectExtent l="0" t="0" r="0" b="0"/>
+            <wp:docPr id="8" name="Picture 8"/>
+            <wp:cNvGraphicFramePr>
+              <a:graphicFrameLocks xmlns:a="http://schemas.openxmlformats.org/drawingml/2006/main" noChangeAspect="1"/>
+            </wp:cNvGraphicFramePr>
+            <a:graphic xmlns:a="http://schemas.openxmlformats.org/drawingml/2006/main">
+              <a:graphicData uri="http://schemas.openxmlformats.org/drawingml/2006/picture">
+                <pic:pic xmlns:pic="http://schemas.openxmlformats.org/drawingml/2006/picture">
+                  <pic:nvPicPr>
+                    <pic:cNvPr id="1" name=""/>
+                    <pic:cNvPicPr/>
+                  </pic:nvPicPr>
+                  <pic:blipFill>
+                    <a:blip r:embed="rId12"/>
+                    <a:stretch>
+                      <a:fillRect/>
+                    </a:stretch>
+                  </pic:blipFill>
+                  <pic:spPr>
+                    <a:xfrm>
+                      <a:off x="0" y="0"/>
+                      <a:ext cx="3723907" cy="1267713"/>
+                    </a:xfrm>
+                    <a:prstGeom prst="rect">
+                      <a:avLst/>
+                    </a:prstGeom>
+                  </pic:spPr>
+                </pic:pic>
+              </a:graphicData>
+            </a:graphic>
+          </wp:inline>
+        </w:drawing>
+      </w:r>
+    </w:p>
+    <w:p>
+      <w:pPr>
+        <w:pStyle w:val="ListParagraph"/>
+        <w:numPr>
+          <w:ilvl w:val="0"/>
+          <w:numId w:val="3"/>
+        </w:numPr>
+      </w:pPr>
+      <w:r>
+        <w:t xml:space="preserve">It will redirect to </w:t>
+      </w:r>
+      <w:proofErr w:type="spellStart"/>
+      <w:r>
+        <w:t>Powerapps</w:t>
+      </w:r>
+      <w:proofErr w:type="spellEnd"/>
+      <w:r>
+        <w:t xml:space="preserve"> Model driven app creation page</w:t>
+      </w:r>
+    </w:p>
+    <w:p>
+      <w:pPr>
+        <w:ind w:left="720"/>
+      </w:pPr>
+      <w:r>
+        <w:rPr>
+          <w:noProof/>
+        </w:rPr>
+        <w:drawing>
+          <wp:inline distT="0" distB="0" distL="0" distR="0" wp14:anchorId="41D6E0C9" wp14:editId="060E79C2">
+            <wp:extent cx="5060950" cy="2256850"/>
+            <wp:effectExtent l="0" t="0" r="6350" b="0"/>
+            <wp:docPr id="9" name="Picture 9"/>
+            <wp:cNvGraphicFramePr>
+              <a:graphicFrameLocks xmlns:a="http://schemas.openxmlformats.org/drawingml/2006/main" noChangeAspect="1"/>
+            </wp:cNvGraphicFramePr>
+            <a:graphic xmlns:a="http://schemas.openxmlformats.org/drawingml/2006/main">
+              <a:graphicData uri="http://schemas.openxmlformats.org/drawingml/2006/picture">
+                <pic:pic xmlns:pic="http://schemas.openxmlformats.org/drawingml/2006/picture">
+                  <pic:nvPicPr>
+                    <pic:cNvPr id="1" name=""/>
+                    <pic:cNvPicPr/>
+                  </pic:nvPicPr>
+                  <pic:blipFill>
+                    <a:blip r:embed="rId13"/>
+                    <a:stretch>
+                      <a:fillRect/>
+                    </a:stretch>
+                  </pic:blipFill>
+                  <pic:spPr>
+                    <a:xfrm>
+                      <a:off x="0" y="0"/>
+                      <a:ext cx="5066570" cy="2259356"/>
+                    </a:xfrm>
+                    <a:prstGeom prst="rect">
+                      <a:avLst/>
+                    </a:prstGeom>
+                  </pic:spPr>
+                </pic:pic>
+              </a:graphicData>
+            </a:graphic>
+          </wp:inline>
+        </w:drawing>
+      </w:r>
+    </w:p>
+    <w:p>
+      <w:pPr>
+        <w:pStyle w:val="ListParagraph"/>
+        <w:numPr>
+          <w:ilvl w:val="0"/>
+          <w:numId w:val="3"/>
+        </w:numPr>
+      </w:pPr>
+      <w:r>
+        <w:t>Give Name and description for the new app</w:t>
+      </w:r>
+    </w:p>
+    <w:p>
+      <w:pPr>
+        <w:pStyle w:val="ListParagraph"/>
+        <w:numPr>
+          <w:ilvl w:val="0"/>
+          <w:numId w:val="3"/>
+        </w:numPr>
+      </w:pPr>
+      <w:r>
+        <w:t>Check “</w:t>
+      </w:r>
+      <w:r>
+        <w:t>Use existing solution to create the App</w:t>
+      </w:r>
+      <w:r>
+        <w:t>” to get the sales and marketing data source from the existing application.</w:t>
+      </w:r>
+    </w:p>
+    <w:p>
+      <w:pPr>
+        <w:pStyle w:val="ListParagraph"/>
+        <w:numPr>
+          <w:ilvl w:val="0"/>
+          <w:numId w:val="3"/>
+        </w:numPr>
+      </w:pPr>
+      <w:r>
+        <w:t xml:space="preserve">Click Next button </w:t>
+      </w:r>
+    </w:p>
+    <w:p>
+      <w:pPr>
+        <w:pStyle w:val="ListParagraph"/>
+        <w:numPr>
+          <w:ilvl w:val="0"/>
+          <w:numId w:val="3"/>
+        </w:numPr>
+      </w:pPr>
+      <w:r>
+        <w:t>Select Default Solution</w:t>
+      </w:r>
+    </w:p>
+    <w:p>
+      <w:pPr>
+        <w:pStyle w:val="ListParagraph"/>
+        <w:numPr>
+          <w:ilvl w:val="0"/>
+          <w:numId w:val="3"/>
+        </w:numPr>
+      </w:pPr>
+      <w:r>
+        <w:t>Select ‘Sales Hub’ as Site map</w:t>
+      </w:r>
+    </w:p>
+    <w:p>
+      <w:pPr>
+        <w:ind w:left="720"/>
+      </w:pPr>
+      <w:r>
+        <w:rPr>
+          <w:noProof/>
+        </w:rPr>
+        <w:drawing>
+          <wp:inline distT="0" distB="0" distL="0" distR="0" wp14:anchorId="7BD81F1E" wp14:editId="1E3D7667">
+            <wp:extent cx="5189547" cy="1289050"/>
+            <wp:effectExtent l="0" t="0" r="0" b="6350"/>
+            <wp:docPr id="10" name="Picture 10"/>
+            <wp:cNvGraphicFramePr>
+              <a:graphicFrameLocks xmlns:a="http://schemas.openxmlformats.org/drawingml/2006/main" noChangeAspect="1"/>
+            </wp:cNvGraphicFramePr>
+            <a:graphic xmlns:a="http://schemas.openxmlformats.org/drawingml/2006/main">
+              <a:graphicData uri="http://schemas.openxmlformats.org/drawingml/2006/picture">
+                <pic:pic xmlns:pic="http://schemas.openxmlformats.org/drawingml/2006/picture">
+                  <pic:nvPicPr>
+                    <pic:cNvPr id="1" name=""/>
+                    <pic:cNvPicPr/>
+                  </pic:nvPicPr>
+                  <pic:blipFill>
+                    <a:blip r:embed="rId14"/>
+                    <a:stretch>
+                      <a:fillRect/>
+                    </a:stretch>
+                  </pic:blipFill>
+                  <pic:spPr>
+                    <a:xfrm>
+                      <a:off x="0" y="0"/>
+                      <a:ext cx="5190805" cy="1289362"/>
+                    </a:xfrm>
+                    <a:prstGeom prst="rect">
+                      <a:avLst/>
+                    </a:prstGeom>
+                  </pic:spPr>
+                </pic:pic>
+              </a:graphicData>
+            </a:graphic>
+          </wp:inline>
+        </w:drawing>
+      </w:r>
+    </w:p>
+    <w:p>
+      <w:pPr>
+        <w:pStyle w:val="ListParagraph"/>
+        <w:numPr>
+          <w:ilvl w:val="0"/>
+          <w:numId w:val="3"/>
+        </w:numPr>
+      </w:pPr>
+      <w:r>
+        <w:t>Click Done to create a custom app for Sales and Marketing</w:t>
+      </w:r>
+    </w:p>
+    <w:p>
+      <w:pPr>
+        <w:pStyle w:val="ListParagraph"/>
+        <w:numPr>
+          <w:ilvl w:val="0"/>
+          <w:numId w:val="3"/>
+        </w:numPr>
+      </w:pPr>
+      <w:r>
+        <w:t xml:space="preserve">It will open the Power apps App designer and shows site map, Dashboards, Business Process and entities. </w:t>
+      </w:r>
+    </w:p>
+    <w:p>
+      <w:pPr>
+        <w:ind w:left="720"/>
+      </w:pPr>
+      <w:r>
+        <w:rPr>
+          <w:noProof/>
+        </w:rPr>
+        <w:lastRenderedPageBreak/>
+        <w:drawing>
+          <wp:inline distT="0" distB="0" distL="0" distR="0" wp14:anchorId="50801D68" wp14:editId="788BF6D4">
+            <wp:extent cx="5238750" cy="2357612"/>
+            <wp:effectExtent l="0" t="0" r="0" b="5080"/>
+            <wp:docPr id="11" name="Picture 11"/>
+            <wp:cNvGraphicFramePr>
+              <a:graphicFrameLocks xmlns:a="http://schemas.openxmlformats.org/drawingml/2006/main" noChangeAspect="1"/>
+            </wp:cNvGraphicFramePr>
+            <a:graphic xmlns:a="http://schemas.openxmlformats.org/drawingml/2006/main">
+              <a:graphicData uri="http://schemas.openxmlformats.org/drawingml/2006/picture">
+                <pic:pic xmlns:pic="http://schemas.openxmlformats.org/drawingml/2006/picture">
+                  <pic:nvPicPr>
+                    <pic:cNvPr id="1" name=""/>
+                    <pic:cNvPicPr/>
+                  </pic:nvPicPr>
+                  <pic:blipFill>
+                    <a:blip r:embed="rId15"/>
+                    <a:stretch>
+                      <a:fillRect/>
+                    </a:stretch>
+                  </pic:blipFill>
+                  <pic:spPr>
+                    <a:xfrm>
+                      <a:off x="0" y="0"/>
+                      <a:ext cx="5247453" cy="2361529"/>
+                    </a:xfrm>
+                    <a:prstGeom prst="rect">
+                      <a:avLst/>
+                    </a:prstGeom>
+                  </pic:spPr>
+                </pic:pic>
+              </a:graphicData>
+            </a:graphic>
+          </wp:inline>
+        </w:drawing>
+      </w:r>
+    </w:p>
+    <w:p>
+      <w:pPr>
+        <w:pStyle w:val="ListParagraph"/>
+        <w:numPr>
+          <w:ilvl w:val="0"/>
+          <w:numId w:val="3"/>
+        </w:numPr>
+      </w:pPr>
+      <w:r>
+        <w:t xml:space="preserve">Edit the site map </w:t>
+      </w:r>
+    </w:p>
+    <w:p>
+      <w:pPr>
+        <w:pStyle w:val="ListParagraph"/>
+        <w:numPr>
+          <w:ilvl w:val="0"/>
+          <w:numId w:val="3"/>
+        </w:numPr>
+      </w:pPr>
+      <w:r>
+        <w:t>Add/Modify the components</w:t>
+      </w:r>
+    </w:p>
+    <w:p>
+      <w:pPr>
+        <w:ind w:left="720"/>
+      </w:pPr>
+      <w:r>
+        <w:rPr>
+          <w:noProof/>
+        </w:rPr>
+        <w:drawing>
+          <wp:inline distT="0" distB="0" distL="0" distR="0" wp14:anchorId="6046EDD5" wp14:editId="1C1EDD06">
+            <wp:extent cx="3371850" cy="762000"/>
+            <wp:effectExtent l="0" t="0" r="0" b="0"/>
+            <wp:docPr id="12" name="Picture 12"/>
+            <wp:cNvGraphicFramePr>
+              <a:graphicFrameLocks xmlns:a="http://schemas.openxmlformats.org/drawingml/2006/main" noChangeAspect="1"/>
+            </wp:cNvGraphicFramePr>
+            <a:graphic xmlns:a="http://schemas.openxmlformats.org/drawingml/2006/main">
+              <a:graphicData uri="http://schemas.openxmlformats.org/drawingml/2006/picture">
+                <pic:pic xmlns:pic="http://schemas.openxmlformats.org/drawingml/2006/picture">
+                  <pic:nvPicPr>
+                    <pic:cNvPr id="1" name=""/>
+                    <pic:cNvPicPr/>
+                  </pic:nvPicPr>
+                  <pic:blipFill>
+                    <a:blip r:embed="rId16"/>
+                    <a:stretch>
+                      <a:fillRect/>
+                    </a:stretch>
+                  </pic:blipFill>
+                  <pic:spPr>
+                    <a:xfrm>
+                      <a:off x="0" y="0"/>
+                      <a:ext cx="3371850" cy="762000"/>
+                    </a:xfrm>
+                    <a:prstGeom prst="rect">
+                      <a:avLst/>
+                    </a:prstGeom>
+                  </pic:spPr>
+                </pic:pic>
+              </a:graphicData>
+            </a:graphic>
+          </wp:inline>
+        </w:drawing>
+      </w:r>
+    </w:p>
+    <w:p>
+      <w:pPr>
+        <w:pStyle w:val="ListParagraph"/>
+        <w:numPr>
+          <w:ilvl w:val="0"/>
+          <w:numId w:val="3"/>
+        </w:numPr>
+      </w:pPr>
+      <w:r>
+        <w:t>Save it</w:t>
+      </w:r>
+    </w:p>
+    <w:p>
+      <w:pPr>
+        <w:pStyle w:val="ListParagraph"/>
+        <w:numPr>
+          <w:ilvl w:val="0"/>
+          <w:numId w:val="3"/>
+        </w:numPr>
+      </w:pPr>
+      <w:r>
+        <w:t>Publish it</w:t>
+      </w:r>
+    </w:p>
+    <w:p>
+      <w:pPr>
+        <w:pStyle w:val="ListParagraph"/>
+        <w:numPr>
+          <w:ilvl w:val="0"/>
+          <w:numId w:val="3"/>
+        </w:numPr>
+      </w:pPr>
+      <w:r>
+        <w:t xml:space="preserve">Then go to entities </w:t>
+      </w:r>
+    </w:p>
+    <w:p>
+      <w:pPr>
+        <w:pStyle w:val="ListParagraph"/>
+        <w:numPr>
+          <w:ilvl w:val="0"/>
+          <w:numId w:val="3"/>
+        </w:numPr>
+      </w:pPr>
+      <w:r>
+        <w:t>Create/remove/modify the forms, views, charts and dashboards</w:t>
+      </w:r>
+    </w:p>
+    <w:p>
+      <w:pPr>
+        <w:pStyle w:val="ListParagraph"/>
+        <w:numPr>
+          <w:ilvl w:val="0"/>
+          <w:numId w:val="3"/>
+        </w:numPr>
+      </w:pPr>
+      <w:r>
+        <w:t>Then publish it</w:t>
+      </w:r>
+    </w:p>
+    <w:p>
+      <w:pPr>
+        <w:pStyle w:val="ListParagraph"/>
+        <w:numPr>
+          <w:ilvl w:val="0"/>
+          <w:numId w:val="3"/>
+        </w:numPr>
+      </w:pPr>
+      <w:r>
+        <w:t>Play and test it, output looks below</w:t>
+      </w:r>
+    </w:p>
+    <w:p>
+      <w:pPr>
+        <w:ind w:left="360"/>
+      </w:pPr>
+      <w:r>
+        <w:rPr>
+          <w:noProof/>
+        </w:rPr>
+        <w:drawing>
+          <wp:inline distT="0" distB="0" distL="0" distR="0" wp14:anchorId="0A978EB7" wp14:editId="11487C53">
+            <wp:extent cx="4924749" cy="2228850"/>
+            <wp:effectExtent l="0" t="0" r="9525" b="0"/>
+            <wp:docPr id="13" name="Picture 13"/>
+            <wp:cNvGraphicFramePr>
+              <a:graphicFrameLocks xmlns:a="http://schemas.openxmlformats.org/drawingml/2006/main" noChangeAspect="1"/>
+            </wp:cNvGraphicFramePr>
+            <a:graphic xmlns:a="http://schemas.openxmlformats.org/drawingml/2006/main">
+              <a:graphicData uri="http://schemas.openxmlformats.org/drawingml/2006/picture">
+                <pic:pic xmlns:pic="http://schemas.openxmlformats.org/drawingml/2006/picture">
+                  <pic:nvPicPr>
+                    <pic:cNvPr id="1" name=""/>
+                    <pic:cNvPicPr/>
+                  </pic:nvPicPr>
+                  <pic:blipFill>
+                    <a:blip r:embed="rId17"/>
+                    <a:stretch>
+                      <a:fillRect/>
+                    </a:stretch>
+                  </pic:blipFill>
+                  <pic:spPr>
+                    <a:xfrm>
+                      <a:off x="0" y="0"/>
+                      <a:ext cx="4926439" cy="2229615"/>
+                    </a:xfrm>
+                    <a:prstGeom prst="rect">
+                      <a:avLst/>
+                    </a:prstGeom>
+                  </pic:spPr>
+                </pic:pic>
+              </a:graphicData>
+            </a:graphic>
+          </wp:inline>
+        </w:drawing>
+      </w:r>
+    </w:p>
+    <w:p>
+      <w:pPr>
+        <w:rPr>
+          <w:b/>
+          <w:bCs/>
+        </w:rPr>
+      </w:pPr>
+      <w:r>
+        <w:rPr>
+          <w:b/>
+          <w:bCs/>
+        </w:rPr>
+        <w:t xml:space="preserve">Step </w:t>
+      </w:r>
+      <w:r>
+        <w:rPr>
+          <w:b/>
+          <w:bCs/>
+        </w:rPr>
+        <w:t>3</w:t>
+      </w:r>
+      <w:r>
+        <w:rPr>
+          <w:b/>
+          <w:bCs/>
+        </w:rPr>
+        <w:t xml:space="preserve">: </w:t>
+      </w:r>
+      <w:r>
+        <w:rPr>
+          <w:b/>
+          <w:bCs/>
+        </w:rPr>
+        <w:t>Embed Canvas App in Dynamics 365 Model driven App</w:t>
+      </w:r>
+    </w:p>
+    <w:p>
+      <w:pPr>
+        <w:pStyle w:val="ListParagraph"/>
+        <w:numPr>
+          <w:ilvl w:val="0"/>
+          <w:numId w:val="5"/>
+        </w:numPr>
+      </w:pPr>
+      <w:r>
+        <w:t>Go to PowerApps</w:t>
+      </w:r>
+      <w:r>
+        <w:t xml:space="preserve"> and Sign in</w:t>
+      </w:r>
+    </w:p>
+    <w:p>
+      <w:pPr>
+        <w:pStyle w:val="ListParagraph"/>
+        <w:numPr>
+          <w:ilvl w:val="0"/>
+          <w:numId w:val="5"/>
+        </w:numPr>
+      </w:pPr>
+      <w:r>
+        <w:t>Select Solution menu in the left-hand side</w:t>
+      </w:r>
+    </w:p>
+    <w:p>
+      <w:pPr>
+        <w:pStyle w:val="ListParagraph"/>
+        <w:numPr>
+          <w:ilvl w:val="0"/>
+          <w:numId w:val="5"/>
+        </w:numPr>
+      </w:pPr>
+      <w:r>
+        <w:t>Select Default Solution and open it</w:t>
+      </w:r>
+    </w:p>
+    <w:p>
+      <w:pPr>
+        <w:ind w:left="720"/>
+      </w:pPr>
+      <w:r>
+        <w:rPr>
+          <w:noProof/>
+        </w:rPr>
+        <w:lastRenderedPageBreak/>
+        <w:drawing>
+          <wp:inline distT="0" distB="0" distL="0" distR="0" wp14:anchorId="3AE13B19" wp14:editId="69A2203E">
+            <wp:extent cx="4400550" cy="1951463"/>
+            <wp:effectExtent l="0" t="0" r="0" b="0"/>
+            <wp:docPr id="4" name="Picture 4"/>
+            <wp:cNvGraphicFramePr>
+              <a:graphicFrameLocks xmlns:a="http://schemas.openxmlformats.org/drawingml/2006/main" noChangeAspect="1"/>
+            </wp:cNvGraphicFramePr>
+            <a:graphic xmlns:a="http://schemas.openxmlformats.org/drawingml/2006/main">
+              <a:graphicData uri="http://schemas.openxmlformats.org/drawingml/2006/picture">
+                <pic:pic xmlns:pic="http://schemas.openxmlformats.org/drawingml/2006/picture">
+                  <pic:nvPicPr>
+                    <pic:cNvPr id="0" name="Picture 1"/>
+                    <pic:cNvPicPr>
+                      <a:picLocks noChangeAspect="1" noChangeArrowheads="1"/>
+                    </pic:cNvPicPr>
+                  </pic:nvPicPr>
+                  <pic:blipFill>
+                    <a:blip r:embed="rId18" cstate="print">
+                      <a:extLst>
+                        <a:ext uri="{28A0092B-C50C-407E-A947-70E740481C1C}">
+                          <a14:useLocalDpi xmlns:a14="http://schemas.microsoft.com/office/drawing/2010/main" val="0"/>
+                        </a:ext>
+                      </a:extLst>
+                    </a:blip>
+                    <a:srcRect/>
+                    <a:stretch>
+                      <a:fillRect/>
+                    </a:stretch>
+                  </pic:blipFill>
+                  <pic:spPr bwMode="auto">
+                    <a:xfrm>
+                      <a:off x="0" y="0"/>
+                      <a:ext cx="4407512" cy="1954550"/>
+                    </a:xfrm>
+                    <a:prstGeom prst="rect">
+                      <a:avLst/>
+                    </a:prstGeom>
+                    <a:noFill/>
+                    <a:ln>
+                      <a:noFill/>
+                    </a:ln>
+                  </pic:spPr>
+                </pic:pic>
+              </a:graphicData>
+            </a:graphic>
+          </wp:inline>
+        </w:drawing>
+      </w:r>
+    </w:p>
+    <w:p>
+      <w:pPr>
+        <w:pStyle w:val="ListParagraph"/>
+        <w:numPr>
+          <w:ilvl w:val="0"/>
+          <w:numId w:val="5"/>
+        </w:numPr>
+      </w:pPr>
+      <w:r>
+        <w:t>Click Switch to classic to edit the properties and layouts</w:t>
+      </w:r>
+    </w:p>
+    <w:p>
+      <w:pPr>
+        <w:ind w:left="720"/>
+      </w:pPr>
+      <w:r>
+        <w:rPr>
+          <w:noProof/>
+        </w:rPr>
+        <w:drawing>
+          <wp:inline distT="0" distB="0" distL="0" distR="0" wp14:anchorId="1D2DEFF4" wp14:editId="66E01459">
+            <wp:extent cx="3943660" cy="2940050"/>
+            <wp:effectExtent l="0" t="0" r="0" b="0"/>
+            <wp:docPr id="14" name="Picture 14"/>
+            <wp:cNvGraphicFramePr>
+              <a:graphicFrameLocks xmlns:a="http://schemas.openxmlformats.org/drawingml/2006/main" noChangeAspect="1"/>
+            </wp:cNvGraphicFramePr>
+            <a:graphic xmlns:a="http://schemas.openxmlformats.org/drawingml/2006/main">
+              <a:graphicData uri="http://schemas.openxmlformats.org/drawingml/2006/picture">
+                <pic:pic xmlns:pic="http://schemas.openxmlformats.org/drawingml/2006/picture">
+                  <pic:nvPicPr>
+                    <pic:cNvPr id="1" name=""/>
+                    <pic:cNvPicPr/>
+                  </pic:nvPicPr>
+                  <pic:blipFill>
+                    <a:blip r:embed="rId19"/>
+                    <a:stretch>
+                      <a:fillRect/>
+                    </a:stretch>
+                  </pic:blipFill>
+                  <pic:spPr>
+                    <a:xfrm>
+                      <a:off x="0" y="0"/>
+                      <a:ext cx="3947293" cy="2942759"/>
+                    </a:xfrm>
+                    <a:prstGeom prst="rect">
+                      <a:avLst/>
+                    </a:prstGeom>
+                  </pic:spPr>
+                </pic:pic>
+              </a:graphicData>
+            </a:graphic>
+          </wp:inline>
+        </w:drawing>
+      </w:r>
+    </w:p>
+    <w:p>
+      <w:pPr>
+        <w:pStyle w:val="ListParagraph"/>
+        <w:numPr>
+          <w:ilvl w:val="0"/>
+          <w:numId w:val="5"/>
+        </w:numPr>
+      </w:pPr>
+      <w:r>
+        <w:t xml:space="preserve">Select Entities </w:t>
+      </w:r>
+      <w:r>
+        <w:sym w:font="Wingdings" w:char="F0E0"/>
+      </w:r>
+      <w:r>
+        <w:t xml:space="preserve"> Account </w:t>
+      </w:r>
+      <w:r>
+        <w:sym w:font="Wingdings" w:char="F0E0"/>
+      </w:r>
+      <w:r>
+        <w:t xml:space="preserve"> Forms </w:t>
+      </w:r>
+      <w:r>
+        <w:sym w:font="Wingdings" w:char="F0E0"/>
+      </w:r>
+      <w:r>
+        <w:t xml:space="preserve"> Account (Main Form Type)</w:t>
+      </w:r>
+    </w:p>
+    <w:p>
+      <w:pPr>
+        <w:pStyle w:val="ListParagraph"/>
+        <w:numPr>
+          <w:ilvl w:val="0"/>
+          <w:numId w:val="5"/>
+        </w:numPr>
+      </w:pPr>
+      <w:r>
+        <w:t>It will open the edit window</w:t>
+      </w:r>
+    </w:p>
+    <w:p>
+      <w:pPr>
+        <w:ind w:left="720"/>
+      </w:pPr>
+      <w:r>
+        <w:rPr>
+          <w:noProof/>
+        </w:rPr>
+        <w:drawing>
+          <wp:inline distT="0" distB="0" distL="0" distR="0" wp14:anchorId="3D589054" wp14:editId="7F112EB8">
+            <wp:extent cx="3943350" cy="2573706"/>
+            <wp:effectExtent l="0" t="0" r="0" b="0"/>
+            <wp:docPr id="15" name="Picture 15"/>
+            <wp:cNvGraphicFramePr>
+              <a:graphicFrameLocks xmlns:a="http://schemas.openxmlformats.org/drawingml/2006/main" noChangeAspect="1"/>
+            </wp:cNvGraphicFramePr>
+            <a:graphic xmlns:a="http://schemas.openxmlformats.org/drawingml/2006/main">
+              <a:graphicData uri="http://schemas.openxmlformats.org/drawingml/2006/picture">
+                <pic:pic xmlns:pic="http://schemas.openxmlformats.org/drawingml/2006/picture">
+                  <pic:nvPicPr>
+                    <pic:cNvPr id="1" name=""/>
+                    <pic:cNvPicPr/>
+                  </pic:nvPicPr>
+                  <pic:blipFill>
+                    <a:blip r:embed="rId20"/>
+                    <a:stretch>
+                      <a:fillRect/>
+                    </a:stretch>
+                  </pic:blipFill>
+                  <pic:spPr>
+                    <a:xfrm>
+                      <a:off x="0" y="0"/>
+                      <a:ext cx="3945299" cy="2574978"/>
+                    </a:xfrm>
+                    <a:prstGeom prst="rect">
+                      <a:avLst/>
+                    </a:prstGeom>
+                  </pic:spPr>
+                </pic:pic>
+              </a:graphicData>
+            </a:graphic>
+          </wp:inline>
+        </w:drawing>
+      </w:r>
+    </w:p>
+    <w:p>
+      <w:pPr>
+        <w:pStyle w:val="ListParagraph"/>
+        <w:numPr>
+          <w:ilvl w:val="0"/>
+          <w:numId w:val="5"/>
+        </w:numPr>
+      </w:pPr>
+      <w:r>
+        <w:t xml:space="preserve">Go to Insert tab and Add new section </w:t>
+      </w:r>
+      <w:r>
+        <w:t>for new tab to embed canvas app</w:t>
+      </w:r>
+    </w:p>
+    <w:p>
+      <w:pPr>
+        <w:pStyle w:val="ListParagraph"/>
+        <w:numPr>
+          <w:ilvl w:val="0"/>
+          <w:numId w:val="5"/>
+        </w:numPr>
+      </w:pPr>
+      <w:r>
+        <w:lastRenderedPageBreak/>
+        <w:t>Name the section as Custom Tab</w:t>
+      </w:r>
+    </w:p>
+    <w:p>
+      <w:pPr>
+        <w:ind w:left="720"/>
+      </w:pPr>
+      <w:r>
+        <w:rPr>
+          <w:noProof/>
+        </w:rPr>
+        <w:drawing>
+          <wp:inline distT="0" distB="0" distL="0" distR="0" wp14:anchorId="4F493CA3" wp14:editId="28844629">
+            <wp:extent cx="5531628" cy="755650"/>
+            <wp:effectExtent l="0" t="0" r="0" b="6350"/>
+            <wp:docPr id="16" name="Picture 16"/>
+            <wp:cNvGraphicFramePr>
+              <a:graphicFrameLocks xmlns:a="http://schemas.openxmlformats.org/drawingml/2006/main" noChangeAspect="1"/>
+            </wp:cNvGraphicFramePr>
+            <a:graphic xmlns:a="http://schemas.openxmlformats.org/drawingml/2006/main">
+              <a:graphicData uri="http://schemas.openxmlformats.org/drawingml/2006/picture">
+                <pic:pic xmlns:pic="http://schemas.openxmlformats.org/drawingml/2006/picture">
+                  <pic:nvPicPr>
+                    <pic:cNvPr id="1" name=""/>
+                    <pic:cNvPicPr/>
+                  </pic:nvPicPr>
+                  <pic:blipFill>
+                    <a:blip r:embed="rId21"/>
+                    <a:stretch>
+                      <a:fillRect/>
+                    </a:stretch>
+                  </pic:blipFill>
+                  <pic:spPr>
+                    <a:xfrm>
+                      <a:off x="0" y="0"/>
+                      <a:ext cx="5535591" cy="756191"/>
+                    </a:xfrm>
+                    <a:prstGeom prst="rect">
+                      <a:avLst/>
+                    </a:prstGeom>
+                  </pic:spPr>
+                </pic:pic>
+              </a:graphicData>
+            </a:graphic>
+          </wp:inline>
+        </w:drawing>
+      </w:r>
+    </w:p>
+    <w:p>
+      <w:pPr>
+        <w:pStyle w:val="ListParagraph"/>
+        <w:numPr>
+          <w:ilvl w:val="0"/>
+          <w:numId w:val="5"/>
+        </w:numPr>
+      </w:pPr>
+      <w:r>
+        <w:t>Add Account Name column</w:t>
+      </w:r>
+    </w:p>
+    <w:p>
+      <w:pPr>
+        <w:pStyle w:val="ListParagraph"/>
+        <w:numPr>
+          <w:ilvl w:val="0"/>
+          <w:numId w:val="5"/>
+        </w:numPr>
+      </w:pPr>
+      <w:r>
+        <w:t>Double click and go to Field Properties</w:t>
+      </w:r>
+    </w:p>
+    <w:p>
+      <w:pPr>
+        <w:pStyle w:val="ListParagraph"/>
+        <w:numPr>
+          <w:ilvl w:val="0"/>
+          <w:numId w:val="5"/>
+        </w:numPr>
+      </w:pPr>
+      <w:r>
+        <w:t>Go to Controls Tab</w:t>
+      </w:r>
+    </w:p>
+    <w:p>
+      <w:pPr>
+        <w:pStyle w:val="ListParagraph"/>
+      </w:pPr>
+      <w:r>
+        <w:rPr>
+          <w:noProof/>
+        </w:rPr>
+        <w:drawing>
+          <wp:inline distT="0" distB="0" distL="0" distR="0" wp14:anchorId="7D8D65C7" wp14:editId="57D31006">
+            <wp:extent cx="4610100" cy="1907170"/>
+            <wp:effectExtent l="0" t="0" r="0" b="0"/>
+            <wp:docPr id="17" name="Picture 17"/>
+            <wp:cNvGraphicFramePr>
+              <a:graphicFrameLocks xmlns:a="http://schemas.openxmlformats.org/drawingml/2006/main" noChangeAspect="1"/>
+            </wp:cNvGraphicFramePr>
+            <a:graphic xmlns:a="http://schemas.openxmlformats.org/drawingml/2006/main">
+              <a:graphicData uri="http://schemas.openxmlformats.org/drawingml/2006/picture">
+                <pic:pic xmlns:pic="http://schemas.openxmlformats.org/drawingml/2006/picture">
+                  <pic:nvPicPr>
+                    <pic:cNvPr id="1" name=""/>
+                    <pic:cNvPicPr/>
+                  </pic:nvPicPr>
+                  <pic:blipFill>
+                    <a:blip r:embed="rId22"/>
+                    <a:stretch>
+                      <a:fillRect/>
+                    </a:stretch>
+                  </pic:blipFill>
+                  <pic:spPr>
+                    <a:xfrm>
+                      <a:off x="0" y="0"/>
+                      <a:ext cx="4618496" cy="1910643"/>
+                    </a:xfrm>
+                    <a:prstGeom prst="rect">
+                      <a:avLst/>
+                    </a:prstGeom>
+                  </pic:spPr>
+                </pic:pic>
+              </a:graphicData>
+            </a:graphic>
+          </wp:inline>
+        </w:drawing>
+      </w:r>
+    </w:p>
+    <w:p>
+      <w:pPr>
+        <w:pStyle w:val="ListParagraph"/>
+        <w:numPr>
+          <w:ilvl w:val="0"/>
+          <w:numId w:val="5"/>
+        </w:numPr>
+      </w:pPr>
+      <w:r>
+        <w:t>Click Add control and Select Canvas app</w:t>
+      </w:r>
+    </w:p>
+    <w:p>
+      <w:pPr>
+        <w:ind w:left="720"/>
+      </w:pPr>
+      <w:r>
+        <w:rPr>
+          <w:noProof/>
+        </w:rPr>
+        <w:drawing>
+          <wp:inline distT="0" distB="0" distL="0" distR="0" wp14:anchorId="100902CB" wp14:editId="71642189">
+            <wp:extent cx="3460750" cy="4249445"/>
+            <wp:effectExtent l="0" t="0" r="6350" b="0"/>
+            <wp:docPr id="18" name="Picture 18"/>
+            <wp:cNvGraphicFramePr>
+              <a:graphicFrameLocks xmlns:a="http://schemas.openxmlformats.org/drawingml/2006/main" noChangeAspect="1"/>
+            </wp:cNvGraphicFramePr>
+            <a:graphic xmlns:a="http://schemas.openxmlformats.org/drawingml/2006/main">
+              <a:graphicData uri="http://schemas.openxmlformats.org/drawingml/2006/picture">
+                <pic:pic xmlns:pic="http://schemas.openxmlformats.org/drawingml/2006/picture">
+                  <pic:nvPicPr>
+                    <pic:cNvPr id="1" name=""/>
+                    <pic:cNvPicPr/>
+                  </pic:nvPicPr>
+                  <pic:blipFill>
+                    <a:blip r:embed="rId23"/>
+                    <a:stretch>
+                      <a:fillRect/>
+                    </a:stretch>
+                  </pic:blipFill>
+                  <pic:spPr>
+                    <a:xfrm>
+                      <a:off x="0" y="0"/>
+                      <a:ext cx="3463363" cy="4252653"/>
+                    </a:xfrm>
+                    <a:prstGeom prst="rect">
+                      <a:avLst/>
+                    </a:prstGeom>
+                  </pic:spPr>
+                </pic:pic>
+              </a:graphicData>
+            </a:graphic>
+          </wp:inline>
+        </w:drawing>
+      </w:r>
+    </w:p>
+    <w:p>
+      <w:pPr>
+        <w:pStyle w:val="ListParagraph"/>
+        <w:numPr>
+          <w:ilvl w:val="0"/>
+          <w:numId w:val="5"/>
+        </w:numPr>
+      </w:pPr>
+      <w:r>
+        <w:t>Click add to add canvas app to the control</w:t>
+      </w:r>
+    </w:p>
+    <w:p>
+      <w:pPr>
+        <w:pStyle w:val="ListParagraph"/>
+      </w:pPr>
+      <w:r>
+        <w:rPr>
+          <w:noProof/>
+        </w:rPr>
+        <w:lastRenderedPageBreak/>
+        <w:drawing>
+          <wp:inline distT="0" distB="0" distL="0" distR="0" wp14:anchorId="2FCC7B83" wp14:editId="51E12A67">
+            <wp:extent cx="3429000" cy="2385788"/>
+            <wp:effectExtent l="0" t="0" r="0" b="0"/>
+            <wp:docPr id="19" name="Picture 19"/>
+            <wp:cNvGraphicFramePr>
+              <a:graphicFrameLocks xmlns:a="http://schemas.openxmlformats.org/drawingml/2006/main" noChangeAspect="1"/>
+            </wp:cNvGraphicFramePr>
+            <a:graphic xmlns:a="http://schemas.openxmlformats.org/drawingml/2006/main">
+              <a:graphicData uri="http://schemas.openxmlformats.org/drawingml/2006/picture">
+                <pic:pic xmlns:pic="http://schemas.openxmlformats.org/drawingml/2006/picture">
+                  <pic:nvPicPr>
+                    <pic:cNvPr id="1" name=""/>
+                    <pic:cNvPicPr/>
+                  </pic:nvPicPr>
+                  <pic:blipFill>
+                    <a:blip r:embed="rId24"/>
+                    <a:stretch>
+                      <a:fillRect/>
+                    </a:stretch>
+                  </pic:blipFill>
+                  <pic:spPr>
+                    <a:xfrm>
+                      <a:off x="0" y="0"/>
+                      <a:ext cx="3440369" cy="2393698"/>
+                    </a:xfrm>
+                    <a:prstGeom prst="rect">
+                      <a:avLst/>
+                    </a:prstGeom>
+                  </pic:spPr>
+                </pic:pic>
+              </a:graphicData>
+            </a:graphic>
+          </wp:inline>
+        </w:drawing>
+      </w:r>
+    </w:p>
+    <w:p>
+      <w:pPr>
+        <w:pStyle w:val="ListParagraph"/>
+        <w:numPr>
+          <w:ilvl w:val="0"/>
+          <w:numId w:val="5"/>
+        </w:numPr>
+      </w:pPr>
+      <w:r>
+        <w:t>Click Customize button to add new canvas app</w:t>
+      </w:r>
+    </w:p>
+    <w:p>
+      <w:pPr>
+        <w:pStyle w:val="ListParagraph"/>
+        <w:numPr>
+          <w:ilvl w:val="0"/>
+          <w:numId w:val="5"/>
+        </w:numPr>
+      </w:pPr>
+      <w:r>
+        <w:t>It will redirect and open power apps new window to create canvas app with account entity.</w:t>
+      </w:r>
+    </w:p>
+    <w:p>
+      <w:pPr>
+        <w:ind w:left="720"/>
+      </w:pPr>
+      <w:r>
+        <w:rPr>
+          <w:noProof/>
+        </w:rPr>
+        <w:drawing>
+          <wp:inline distT="0" distB="0" distL="0" distR="0" wp14:anchorId="5AF8EE36" wp14:editId="00DB422E">
+            <wp:extent cx="4375150" cy="1816101"/>
+            <wp:effectExtent l="0" t="0" r="6350" b="0"/>
+            <wp:docPr id="20" name="Picture 20"/>
+            <wp:cNvGraphicFramePr>
+              <a:graphicFrameLocks xmlns:a="http://schemas.openxmlformats.org/drawingml/2006/main" noChangeAspect="1"/>
+            </wp:cNvGraphicFramePr>
+            <a:graphic xmlns:a="http://schemas.openxmlformats.org/drawingml/2006/main">
+              <a:graphicData uri="http://schemas.openxmlformats.org/drawingml/2006/picture">
+                <pic:pic xmlns:pic="http://schemas.openxmlformats.org/drawingml/2006/picture">
+                  <pic:nvPicPr>
+                    <pic:cNvPr id="0" name="Picture 2"/>
+                    <pic:cNvPicPr>
+                      <a:picLocks noChangeAspect="1" noChangeArrowheads="1"/>
+                    </pic:cNvPicPr>
+                  </pic:nvPicPr>
+                  <pic:blipFill>
+                    <a:blip r:embed="rId25" cstate="print">
+                      <a:extLst>
+                        <a:ext uri="{28A0092B-C50C-407E-A947-70E740481C1C}">
+                          <a14:useLocalDpi xmlns:a14="http://schemas.microsoft.com/office/drawing/2010/main" val="0"/>
+                        </a:ext>
+                      </a:extLst>
+                    </a:blip>
+                    <a:srcRect/>
+                    <a:stretch>
+                      <a:fillRect/>
+                    </a:stretch>
+                  </pic:blipFill>
+                  <pic:spPr bwMode="auto">
+                    <a:xfrm>
+                      <a:off x="0" y="0"/>
+                      <a:ext cx="4405220" cy="1828583"/>
+                    </a:xfrm>
+                    <a:prstGeom prst="rect">
+                      <a:avLst/>
+                    </a:prstGeom>
+                    <a:noFill/>
+                    <a:ln>
+                      <a:noFill/>
+                    </a:ln>
+                  </pic:spPr>
+                </pic:pic>
+              </a:graphicData>
+            </a:graphic>
+          </wp:inline>
+        </w:drawing>
+      </w:r>
+    </w:p>
+    <w:p>
+      <w:pPr>
+        <w:pStyle w:val="ListParagraph"/>
+        <w:numPr>
+          <w:ilvl w:val="0"/>
+          <w:numId w:val="5"/>
+        </w:numPr>
+      </w:pPr>
+      <w:r>
+        <w:t xml:space="preserve">It will add </w:t>
+      </w:r>
+      <w:proofErr w:type="spellStart"/>
+      <w:r>
+        <w:t>ModelSDrivenFromIntegration</w:t>
+      </w:r>
+      <w:proofErr w:type="spellEnd"/>
+      <w:r>
+        <w:t xml:space="preserve"> link available in the screen section.</w:t>
+      </w:r>
+    </w:p>
+    <w:p>
+      <w:pPr>
+        <w:pStyle w:val="ListParagraph"/>
+        <w:numPr>
+          <w:ilvl w:val="0"/>
+          <w:numId w:val="5"/>
+        </w:numPr>
+      </w:pPr>
+      <w:r>
+        <w:t>Save and Publish it</w:t>
+      </w:r>
+    </w:p>
+    <w:p>
+      <w:pPr>
+        <w:ind w:left="720"/>
+      </w:pPr>
+      <w:r>
+        <w:rPr>
+          <w:noProof/>
+        </w:rPr>
+        <w:drawing>
+          <wp:inline distT="0" distB="0" distL="0" distR="0" wp14:anchorId="1A18DAB5" wp14:editId="3A7328B9">
+            <wp:extent cx="4533900" cy="2680356"/>
+            <wp:effectExtent l="0" t="0" r="0" b="5715"/>
+            <wp:docPr id="23" name="Picture 23"/>
+            <wp:cNvGraphicFramePr>
+              <a:graphicFrameLocks xmlns:a="http://schemas.openxmlformats.org/drawingml/2006/main" noChangeAspect="1"/>
+            </wp:cNvGraphicFramePr>
+            <a:graphic xmlns:a="http://schemas.openxmlformats.org/drawingml/2006/main">
+              <a:graphicData uri="http://schemas.openxmlformats.org/drawingml/2006/picture">
+                <pic:pic xmlns:pic="http://schemas.openxmlformats.org/drawingml/2006/picture">
+                  <pic:nvPicPr>
+                    <pic:cNvPr id="1" name=""/>
+                    <pic:cNvPicPr/>
+                  </pic:nvPicPr>
+                  <pic:blipFill>
+                    <a:blip r:embed="rId26"/>
+                    <a:stretch>
+                      <a:fillRect/>
+                    </a:stretch>
+                  </pic:blipFill>
+                  <pic:spPr>
+                    <a:xfrm>
+                      <a:off x="0" y="0"/>
+                      <a:ext cx="4537415" cy="2682434"/>
+                    </a:xfrm>
+                    <a:prstGeom prst="rect">
+                      <a:avLst/>
+                    </a:prstGeom>
+                  </pic:spPr>
+                </pic:pic>
+              </a:graphicData>
+            </a:graphic>
+          </wp:inline>
+        </w:drawing>
+      </w:r>
+    </w:p>
+    <w:p>
+      <w:pPr>
+        <w:pStyle w:val="ListParagraph"/>
+        <w:numPr>
+          <w:ilvl w:val="0"/>
+          <w:numId w:val="5"/>
+        </w:numPr>
+      </w:pPr>
+      <w:r>
+        <w:t xml:space="preserve">Now you can able to see the </w:t>
+      </w:r>
+      <w:proofErr w:type="spellStart"/>
+      <w:r>
+        <w:t>AppID</w:t>
+      </w:r>
+      <w:proofErr w:type="spellEnd"/>
+      <w:r>
+        <w:t xml:space="preserve"> and App Name in </w:t>
+      </w:r>
+      <w:r>
+        <w:t>Field Properties window</w:t>
+      </w:r>
+    </w:p>
+    <w:p>
+      <w:pPr>
+        <w:ind w:left="720"/>
+      </w:pPr>
+      <w:r>
+        <w:rPr>
+          <w:noProof/>
+        </w:rPr>
+        <w:lastRenderedPageBreak/>
+        <w:drawing>
+          <wp:inline distT="0" distB="0" distL="0" distR="0" wp14:anchorId="32E467F9" wp14:editId="2474A3D2">
+            <wp:extent cx="2171700" cy="2774418"/>
+            <wp:effectExtent l="0" t="0" r="0" b="6985"/>
+            <wp:docPr id="21" name="Picture 21"/>
+            <wp:cNvGraphicFramePr>
+              <a:graphicFrameLocks xmlns:a="http://schemas.openxmlformats.org/drawingml/2006/main" noChangeAspect="1"/>
+            </wp:cNvGraphicFramePr>
+            <a:graphic xmlns:a="http://schemas.openxmlformats.org/drawingml/2006/main">
+              <a:graphicData uri="http://schemas.openxmlformats.org/drawingml/2006/picture">
+                <pic:pic xmlns:pic="http://schemas.openxmlformats.org/drawingml/2006/picture">
+                  <pic:nvPicPr>
+                    <pic:cNvPr id="0" name="Picture 3"/>
+                    <pic:cNvPicPr>
+                      <a:picLocks noChangeAspect="1" noChangeArrowheads="1"/>
+                    </pic:cNvPicPr>
+                  </pic:nvPicPr>
+                  <pic:blipFill>
+                    <a:blip r:embed="rId27" cstate="print">
+                      <a:extLst>
+                        <a:ext uri="{28A0092B-C50C-407E-A947-70E740481C1C}">
+                          <a14:useLocalDpi xmlns:a14="http://schemas.microsoft.com/office/drawing/2010/main" val="0"/>
+                        </a:ext>
+                      </a:extLst>
+                    </a:blip>
+                    <a:srcRect/>
+                    <a:stretch>
+                      <a:fillRect/>
+                    </a:stretch>
+                  </pic:blipFill>
+                  <pic:spPr bwMode="auto">
+                    <a:xfrm>
+                      <a:off x="0" y="0"/>
+                      <a:ext cx="2177211" cy="2781458"/>
+                    </a:xfrm>
+                    <a:prstGeom prst="rect">
+                      <a:avLst/>
+                    </a:prstGeom>
+                    <a:noFill/>
+                    <a:ln>
+                      <a:noFill/>
+                    </a:ln>
+                  </pic:spPr>
+                </pic:pic>
+              </a:graphicData>
+            </a:graphic>
+          </wp:inline>
+        </w:drawing>
+      </w:r>
+    </w:p>
+    <w:p>
+      <w:pPr>
+        <w:pStyle w:val="ListParagraph"/>
+        <w:numPr>
+          <w:ilvl w:val="0"/>
+          <w:numId w:val="5"/>
+        </w:numPr>
+      </w:pPr>
+      <w:r>
+        <w:t>Save and Publish the account entity update.</w:t>
+      </w:r>
+    </w:p>
+    <w:p>
+      <w:pPr>
+        <w:ind w:left="720"/>
+      </w:pPr>
+      <w:r>
+        <w:rPr>
+          <w:noProof/>
+        </w:rPr>
+        <w:drawing>
+          <wp:inline distT="0" distB="0" distL="0" distR="0" wp14:anchorId="6A3D0656" wp14:editId="58F872D2">
+            <wp:extent cx="4197350" cy="2242929"/>
+            <wp:effectExtent l="0" t="0" r="0" b="5080"/>
+            <wp:docPr id="22" name="Picture 22"/>
+            <wp:cNvGraphicFramePr>
+              <a:graphicFrameLocks xmlns:a="http://schemas.openxmlformats.org/drawingml/2006/main" noChangeAspect="1"/>
+            </wp:cNvGraphicFramePr>
+            <a:graphic xmlns:a="http://schemas.openxmlformats.org/drawingml/2006/main">
+              <a:graphicData uri="http://schemas.openxmlformats.org/drawingml/2006/picture">
+                <pic:pic xmlns:pic="http://schemas.openxmlformats.org/drawingml/2006/picture">
+                  <pic:nvPicPr>
+                    <pic:cNvPr id="0" name="Picture 4"/>
+                    <pic:cNvPicPr>
+                      <a:picLocks noChangeAspect="1" noChangeArrowheads="1"/>
+                    </pic:cNvPicPr>
+                  </pic:nvPicPr>
+                  <pic:blipFill>
+                    <a:blip r:embed="rId28" cstate="print">
+                      <a:extLst>
+                        <a:ext uri="{28A0092B-C50C-407E-A947-70E740481C1C}">
+                          <a14:useLocalDpi xmlns:a14="http://schemas.microsoft.com/office/drawing/2010/main" val="0"/>
+                        </a:ext>
+                      </a:extLst>
+                    </a:blip>
+                    <a:srcRect/>
+                    <a:stretch>
+                      <a:fillRect/>
+                    </a:stretch>
+                  </pic:blipFill>
+                  <pic:spPr bwMode="auto">
+                    <a:xfrm>
+                      <a:off x="0" y="0"/>
+                      <a:ext cx="4207294" cy="2248243"/>
+                    </a:xfrm>
+                    <a:prstGeom prst="rect">
+                      <a:avLst/>
+                    </a:prstGeom>
+                    <a:noFill/>
+                    <a:ln>
+                      <a:noFill/>
+                    </a:ln>
+                  </pic:spPr>
+                </pic:pic>
+              </a:graphicData>
+            </a:graphic>
+          </wp:inline>
+        </w:drawing>
+      </w:r>
+    </w:p>
+    <w:p>
+      <w:pPr>
+        <w:pStyle w:val="ListParagraph"/>
+        <w:numPr>
+          <w:ilvl w:val="0"/>
+          <w:numId w:val="5"/>
+        </w:numPr>
+      </w:pPr>
+      <w:r>
+        <w:t>Test the canvas app</w:t>
+      </w:r>
+    </w:p>
+    <w:p>
+      <w:pPr>
+        <w:pStyle w:val="ListParagraph"/>
+        <w:numPr>
+          <w:ilvl w:val="1"/>
+          <w:numId w:val="5"/>
+        </w:numPr>
+      </w:pPr>
+      <w:r>
+        <w:t xml:space="preserve">Go to Dynamics 365 custom sales and marketing </w:t>
+      </w:r>
+    </w:p>
+    <w:p>
+      <w:pPr>
+        <w:pStyle w:val="ListParagraph"/>
+        <w:numPr>
+          <w:ilvl w:val="1"/>
+          <w:numId w:val="5"/>
+        </w:numPr>
+      </w:pPr>
+      <w:r>
+        <w:t>Open Account entity and click the account name to open the item</w:t>
+      </w:r>
+    </w:p>
+    <w:p>
+      <w:pPr>
+        <w:pStyle w:val="ListParagraph"/>
+        <w:numPr>
+          <w:ilvl w:val="1"/>
+          <w:numId w:val="5"/>
+        </w:numPr>
+      </w:pPr>
+      <w:r>
+        <w:t>Now you can able to see the new tab and inside the tab canvas app loaded.</w:t>
+      </w:r>
+    </w:p>
+    <w:p>
+      <w:pPr>
+        <w:ind w:left="720"/>
+      </w:pPr>
+      <w:r>
+        <w:rPr>
+          <w:noProof/>
+        </w:rPr>
+        <w:drawing>
+          <wp:inline distT="0" distB="0" distL="0" distR="0" wp14:anchorId="5F88CD93" wp14:editId="4E73A47E">
+            <wp:extent cx="2647950" cy="2371010"/>
+            <wp:effectExtent l="0" t="0" r="0" b="0"/>
+            <wp:docPr id="24" name="Picture 24"/>
+            <wp:cNvGraphicFramePr>
+              <a:graphicFrameLocks xmlns:a="http://schemas.openxmlformats.org/drawingml/2006/main" noChangeAspect="1"/>
+            </wp:cNvGraphicFramePr>
+            <a:graphic xmlns:a="http://schemas.openxmlformats.org/drawingml/2006/main">
+              <a:graphicData uri="http://schemas.openxmlformats.org/drawingml/2006/picture">
+                <pic:pic xmlns:pic="http://schemas.openxmlformats.org/drawingml/2006/picture">
+                  <pic:nvPicPr>
+                    <pic:cNvPr id="1" name=""/>
+                    <pic:cNvPicPr/>
+                  </pic:nvPicPr>
+                  <pic:blipFill>
+                    <a:blip r:embed="rId29"/>
+                    <a:stretch>
+                      <a:fillRect/>
+                    </a:stretch>
+                  </pic:blipFill>
+                  <pic:spPr>
+                    <a:xfrm>
+                      <a:off x="0" y="0"/>
+                      <a:ext cx="2650468" cy="2373265"/>
+                    </a:xfrm>
+                    <a:prstGeom prst="rect">
+                      <a:avLst/>
+                    </a:prstGeom>
+                  </pic:spPr>
+                </pic:pic>
+              </a:graphicData>
+            </a:graphic>
+          </wp:inline>
+        </w:drawing>
+      </w:r>
+    </w:p>
+    <w:p>
+      <w:pPr>
+        <w:pStyle w:val="ListParagraph"/>
+        <w:numPr>
+          <w:ilvl w:val="0"/>
+          <w:numId w:val="5"/>
+        </w:numPr>
+      </w:pPr>
+      <w:r>
+        <w:lastRenderedPageBreak/>
+        <w:t>This way we can embed canvas app inside model driven app.</w:t>
+      </w:r>
+    </w:p>
     <w:sectPr>
       <w:pgSz w:w="11906" w:h="16838"/>
       <w:pgMar w:top="1440" w:right="1440" w:bottom="1440" w:left="1440" w:header="708" w:footer="708" w:gutter="0"/>
@@ -29,6 +2040,119 @@
 <file path=word/numbering.xml><?xml version="1.0" encoding="utf-8"?>
 <w:numbering xmlns:wpc="http://schemas.microsoft.com/office/word/2010/wordprocessingCanvas" xmlns:cx="http://schemas.microsoft.com/office/drawing/2014/chartex" xmlns:cx1="http://schemas.microsoft.com/office/drawing/2015/9/8/chartex" xmlns:cx2="http://schemas.microsoft.com/office/drawing/2015/10/21/chartex" xmlns:cx3="http://schemas.microsoft.com/office/drawing/2016/5/9/chartex" xmlns:cx4="http://schemas.microsoft.com/office/drawing/2016/5/10/chartex" xmlns:cx5="http://schemas.microsoft.com/office/drawing/2016/5/11/chartex" xmlns:cx6="http://schemas.microsoft.com/office/drawing/2016/5/12/chartex" xmlns:cx7="http://schemas.microsoft.com/office/drawing/2016/5/13/chartex" xmlns:cx8="http://schemas.microsoft.com/office/drawing/2016/5/14/chartex" xmlns:mc="http://schemas.openxmlformats.org/markup-compatibility/2006" xmlns:aink="http://schemas.microsoft.com/office/drawing/2016/ink" xmlns:am3d="http://schemas.microsoft.com/office/drawing/2017/model3d" xmlns:o="urn:schemas-microsoft-com:office:office" xmlns:r="http://schemas.openxmlformats.org/officeDocument/2006/relationships" xmlns:m="http://schemas.openxmlformats.org/officeDocument/2006/math" xmlns:v="urn:schemas-microsoft-com:vml" xmlns:wp14="http://schemas.microsoft.com/office/word/2010/wordprocessingDrawing" xmlns:wp="http://schemas.openxmlformats.org/drawingml/2006/wordprocessingDrawing" xmlns:w10="urn:schemas-microsoft-com:office:word" xmlns:w="http://schemas.openxmlformats.org/wordprocessingml/2006/main" xmlns:w14="http://schemas.microsoft.com/office/word/2010/wordml" xmlns:w15="http://schemas.microsoft.com/office/word/2012/wordml" xmlns:w16cid="http://schemas.microsoft.com/office/word/2016/wordml/cid" xmlns:w16se="http://schemas.microsoft.com/office/word/2015/wordml/symex" xmlns:wpg="http://schemas.microsoft.com/office/word/2010/wordprocessingGroup" xmlns:wpi="http://schemas.microsoft.com/office/word/2010/wordprocessingInk" xmlns:wne="http://schemas.microsoft.com/office/word/2006/wordml" xmlns:wps="http://schemas.microsoft.com/office/word/2010/wordprocessingShape" mc:Ignorable="w14 w15 w16se w16cid wp14">
   <w:abstractNum w:abstractNumId="0" w15:restartNumberingAfterBreak="0">
+    <w:nsid w:val="07D65657"/>
+    <w:multiLevelType w:val="hybridMultilevel"/>
+    <w:tmpl w:val="8B00FCD0"/>
+    <w:lvl w:ilvl="0" w:tplc="0809000F">
+      <w:start w:val="1"/>
+      <w:numFmt w:val="decimal"/>
+      <w:lvlText w:val="%1."/>
+      <w:lvlJc w:val="left"/>
+      <w:pPr>
+        <w:ind w:left="720" w:hanging="360"/>
+      </w:pPr>
+      <w:rPr>
+        <w:rFonts w:hint="default"/>
+      </w:rPr>
+    </w:lvl>
+    <w:lvl w:ilvl="1" w:tplc="08090003" w:tentative="1">
+      <w:start w:val="1"/>
+      <w:numFmt w:val="bullet"/>
+      <w:lvlText w:val="o"/>
+      <w:lvlJc w:val="left"/>
+      <w:pPr>
+        <w:ind w:left="1440" w:hanging="360"/>
+      </w:pPr>
+      <w:rPr>
+        <w:rFonts w:ascii="Courier New" w:hAnsi="Courier New" w:cs="Courier New" w:hint="default"/>
+      </w:rPr>
+    </w:lvl>
+    <w:lvl w:ilvl="2" w:tplc="08090005" w:tentative="1">
+      <w:start w:val="1"/>
+      <w:numFmt w:val="bullet"/>
+      <w:lvlText w:val=""/>
+      <w:lvlJc w:val="left"/>
+      <w:pPr>
+        <w:ind w:left="2160" w:hanging="360"/>
+      </w:pPr>
+      <w:rPr>
+        <w:rFonts w:ascii="Wingdings" w:hAnsi="Wingdings" w:hint="default"/>
+      </w:rPr>
+    </w:lvl>
+    <w:lvl w:ilvl="3" w:tplc="08090001" w:tentative="1">
+      <w:start w:val="1"/>
+      <w:numFmt w:val="bullet"/>
+      <w:lvlText w:val=""/>
+      <w:lvlJc w:val="left"/>
+      <w:pPr>
+        <w:ind w:left="2880" w:hanging="360"/>
+      </w:pPr>
+      <w:rPr>
+        <w:rFonts w:ascii="Symbol" w:hAnsi="Symbol" w:hint="default"/>
+      </w:rPr>
+    </w:lvl>
+    <w:lvl w:ilvl="4" w:tplc="08090003" w:tentative="1">
+      <w:start w:val="1"/>
+      <w:numFmt w:val="bullet"/>
+      <w:lvlText w:val="o"/>
+      <w:lvlJc w:val="left"/>
+      <w:pPr>
+        <w:ind w:left="3600" w:hanging="360"/>
+      </w:pPr>
+      <w:rPr>
+        <w:rFonts w:ascii="Courier New" w:hAnsi="Courier New" w:cs="Courier New" w:hint="default"/>
+      </w:rPr>
+    </w:lvl>
+    <w:lvl w:ilvl="5" w:tplc="08090005" w:tentative="1">
+      <w:start w:val="1"/>
+      <w:numFmt w:val="bullet"/>
+      <w:lvlText w:val=""/>
+      <w:lvlJc w:val="left"/>
+      <w:pPr>
+        <w:ind w:left="4320" w:hanging="360"/>
+      </w:pPr>
+      <w:rPr>
+        <w:rFonts w:ascii="Wingdings" w:hAnsi="Wingdings" w:hint="default"/>
+      </w:rPr>
+    </w:lvl>
+    <w:lvl w:ilvl="6" w:tplc="08090001" w:tentative="1">
+      <w:start w:val="1"/>
+      <w:numFmt w:val="bullet"/>
+      <w:lvlText w:val=""/>
+      <w:lvlJc w:val="left"/>
+      <w:pPr>
+        <w:ind w:left="5040" w:hanging="360"/>
+      </w:pPr>
+      <w:rPr>
+        <w:rFonts w:ascii="Symbol" w:hAnsi="Symbol" w:hint="default"/>
+      </w:rPr>
+    </w:lvl>
+    <w:lvl w:ilvl="7" w:tplc="08090003" w:tentative="1">
+      <w:start w:val="1"/>
+      <w:numFmt w:val="bullet"/>
+      <w:lvlText w:val="o"/>
+      <w:lvlJc w:val="left"/>
+      <w:pPr>
+        <w:ind w:left="5760" w:hanging="360"/>
+      </w:pPr>
+      <w:rPr>
+        <w:rFonts w:ascii="Courier New" w:hAnsi="Courier New" w:cs="Courier New" w:hint="default"/>
+      </w:rPr>
+    </w:lvl>
+    <w:lvl w:ilvl="8" w:tplc="08090005" w:tentative="1">
+      <w:start w:val="1"/>
+      <w:numFmt w:val="bullet"/>
+      <w:lvlText w:val=""/>
+      <w:lvlJc w:val="left"/>
+      <w:pPr>
+        <w:ind w:left="6480" w:hanging="360"/>
+      </w:pPr>
+      <w:rPr>
+        <w:rFonts w:ascii="Wingdings" w:hAnsi="Wingdings" w:hint="default"/>
+      </w:rPr>
+    </w:lvl>
+  </w:abstractNum>
+  <w:abstractNum w:abstractNumId="1" w15:restartNumberingAfterBreak="0">
     <w:nsid w:val="27F17511"/>
     <w:multiLevelType w:val="hybridMultilevel"/>
     <w:tmpl w:val="A256343A"/>
@@ -168,8 +2292,281 @@
       </w:rPr>
     </w:lvl>
   </w:abstractNum>
+  <w:abstractNum w:abstractNumId="2" w15:restartNumberingAfterBreak="0">
+    <w:nsid w:val="3A192075"/>
+    <w:multiLevelType w:val="hybridMultilevel"/>
+    <w:tmpl w:val="6ED8F43E"/>
+    <w:lvl w:ilvl="0" w:tplc="0809000F">
+      <w:start w:val="1"/>
+      <w:numFmt w:val="decimal"/>
+      <w:lvlText w:val="%1."/>
+      <w:lvlJc w:val="left"/>
+      <w:pPr>
+        <w:ind w:left="720" w:hanging="360"/>
+      </w:pPr>
+    </w:lvl>
+    <w:lvl w:ilvl="1" w:tplc="08090019">
+      <w:start w:val="1"/>
+      <w:numFmt w:val="lowerLetter"/>
+      <w:lvlText w:val="%2."/>
+      <w:lvlJc w:val="left"/>
+      <w:pPr>
+        <w:ind w:left="1440" w:hanging="360"/>
+      </w:pPr>
+    </w:lvl>
+    <w:lvl w:ilvl="2" w:tplc="0809001B" w:tentative="1">
+      <w:start w:val="1"/>
+      <w:numFmt w:val="lowerRoman"/>
+      <w:lvlText w:val="%3."/>
+      <w:lvlJc w:val="right"/>
+      <w:pPr>
+        <w:ind w:left="2160" w:hanging="180"/>
+      </w:pPr>
+    </w:lvl>
+    <w:lvl w:ilvl="3" w:tplc="0809000F" w:tentative="1">
+      <w:start w:val="1"/>
+      <w:numFmt w:val="decimal"/>
+      <w:lvlText w:val="%4."/>
+      <w:lvlJc w:val="left"/>
+      <w:pPr>
+        <w:ind w:left="2880" w:hanging="360"/>
+      </w:pPr>
+    </w:lvl>
+    <w:lvl w:ilvl="4" w:tplc="08090019" w:tentative="1">
+      <w:start w:val="1"/>
+      <w:numFmt w:val="lowerLetter"/>
+      <w:lvlText w:val="%5."/>
+      <w:lvlJc w:val="left"/>
+      <w:pPr>
+        <w:ind w:left="3600" w:hanging="360"/>
+      </w:pPr>
+    </w:lvl>
+    <w:lvl w:ilvl="5" w:tplc="0809001B" w:tentative="1">
+      <w:start w:val="1"/>
+      <w:numFmt w:val="lowerRoman"/>
+      <w:lvlText w:val="%6."/>
+      <w:lvlJc w:val="right"/>
+      <w:pPr>
+        <w:ind w:left="4320" w:hanging="180"/>
+      </w:pPr>
+    </w:lvl>
+    <w:lvl w:ilvl="6" w:tplc="0809000F" w:tentative="1">
+      <w:start w:val="1"/>
+      <w:numFmt w:val="decimal"/>
+      <w:lvlText w:val="%7."/>
+      <w:lvlJc w:val="left"/>
+      <w:pPr>
+        <w:ind w:left="5040" w:hanging="360"/>
+      </w:pPr>
+    </w:lvl>
+    <w:lvl w:ilvl="7" w:tplc="08090019" w:tentative="1">
+      <w:start w:val="1"/>
+      <w:numFmt w:val="lowerLetter"/>
+      <w:lvlText w:val="%8."/>
+      <w:lvlJc w:val="left"/>
+      <w:pPr>
+        <w:ind w:left="5760" w:hanging="360"/>
+      </w:pPr>
+    </w:lvl>
+    <w:lvl w:ilvl="8" w:tplc="0809001B" w:tentative="1">
+      <w:start w:val="1"/>
+      <w:numFmt w:val="lowerRoman"/>
+      <w:lvlText w:val="%9."/>
+      <w:lvlJc w:val="right"/>
+      <w:pPr>
+        <w:ind w:left="6480" w:hanging="180"/>
+      </w:pPr>
+    </w:lvl>
+  </w:abstractNum>
+  <w:abstractNum w:abstractNumId="3" w15:restartNumberingAfterBreak="0">
+    <w:nsid w:val="401A5C03"/>
+    <w:multiLevelType w:val="hybridMultilevel"/>
+    <w:tmpl w:val="C006341E"/>
+    <w:lvl w:ilvl="0" w:tplc="0809000F">
+      <w:start w:val="1"/>
+      <w:numFmt w:val="decimal"/>
+      <w:lvlText w:val="%1."/>
+      <w:lvlJc w:val="left"/>
+      <w:pPr>
+        <w:ind w:left="720" w:hanging="360"/>
+      </w:pPr>
+      <w:rPr>
+        <w:rFonts w:hint="default"/>
+      </w:rPr>
+    </w:lvl>
+    <w:lvl w:ilvl="1" w:tplc="08090019">
+      <w:start w:val="1"/>
+      <w:numFmt w:val="lowerLetter"/>
+      <w:lvlText w:val="%2."/>
+      <w:lvlJc w:val="left"/>
+      <w:pPr>
+        <w:ind w:left="1440" w:hanging="360"/>
+      </w:pPr>
+    </w:lvl>
+    <w:lvl w:ilvl="2" w:tplc="0809001B" w:tentative="1">
+      <w:start w:val="1"/>
+      <w:numFmt w:val="lowerRoman"/>
+      <w:lvlText w:val="%3."/>
+      <w:lvlJc w:val="right"/>
+      <w:pPr>
+        <w:ind w:left="2160" w:hanging="180"/>
+      </w:pPr>
+    </w:lvl>
+    <w:lvl w:ilvl="3" w:tplc="0809000F" w:tentative="1">
+      <w:start w:val="1"/>
+      <w:numFmt w:val="decimal"/>
+      <w:lvlText w:val="%4."/>
+      <w:lvlJc w:val="left"/>
+      <w:pPr>
+        <w:ind w:left="2880" w:hanging="360"/>
+      </w:pPr>
+    </w:lvl>
+    <w:lvl w:ilvl="4" w:tplc="08090019" w:tentative="1">
+      <w:start w:val="1"/>
+      <w:numFmt w:val="lowerLetter"/>
+      <w:lvlText w:val="%5."/>
+      <w:lvlJc w:val="left"/>
+      <w:pPr>
+        <w:ind w:left="3600" w:hanging="360"/>
+      </w:pPr>
+    </w:lvl>
+    <w:lvl w:ilvl="5" w:tplc="0809001B" w:tentative="1">
+      <w:start w:val="1"/>
+      <w:numFmt w:val="lowerRoman"/>
+      <w:lvlText w:val="%6."/>
+      <w:lvlJc w:val="right"/>
+      <w:pPr>
+        <w:ind w:left="4320" w:hanging="180"/>
+      </w:pPr>
+    </w:lvl>
+    <w:lvl w:ilvl="6" w:tplc="0809000F" w:tentative="1">
+      <w:start w:val="1"/>
+      <w:numFmt w:val="decimal"/>
+      <w:lvlText w:val="%7."/>
+      <w:lvlJc w:val="left"/>
+      <w:pPr>
+        <w:ind w:left="5040" w:hanging="360"/>
+      </w:pPr>
+    </w:lvl>
+    <w:lvl w:ilvl="7" w:tplc="08090019" w:tentative="1">
+      <w:start w:val="1"/>
+      <w:numFmt w:val="lowerLetter"/>
+      <w:lvlText w:val="%8."/>
+      <w:lvlJc w:val="left"/>
+      <w:pPr>
+        <w:ind w:left="5760" w:hanging="360"/>
+      </w:pPr>
+    </w:lvl>
+    <w:lvl w:ilvl="8" w:tplc="0809001B" w:tentative="1">
+      <w:start w:val="1"/>
+      <w:numFmt w:val="lowerRoman"/>
+      <w:lvlText w:val="%9."/>
+      <w:lvlJc w:val="right"/>
+      <w:pPr>
+        <w:ind w:left="6480" w:hanging="180"/>
+      </w:pPr>
+    </w:lvl>
+  </w:abstractNum>
+  <w:abstractNum w:abstractNumId="4" w15:restartNumberingAfterBreak="0">
+    <w:nsid w:val="7A322262"/>
+    <w:multiLevelType w:val="hybridMultilevel"/>
+    <w:tmpl w:val="E6527112"/>
+    <w:lvl w:ilvl="0" w:tplc="0809000F">
+      <w:start w:val="1"/>
+      <w:numFmt w:val="decimal"/>
+      <w:lvlText w:val="%1."/>
+      <w:lvlJc w:val="left"/>
+      <w:pPr>
+        <w:ind w:left="720" w:hanging="360"/>
+      </w:pPr>
+    </w:lvl>
+    <w:lvl w:ilvl="1" w:tplc="08090019" w:tentative="1">
+      <w:start w:val="1"/>
+      <w:numFmt w:val="lowerLetter"/>
+      <w:lvlText w:val="%2."/>
+      <w:lvlJc w:val="left"/>
+      <w:pPr>
+        <w:ind w:left="1440" w:hanging="360"/>
+      </w:pPr>
+    </w:lvl>
+    <w:lvl w:ilvl="2" w:tplc="0809001B" w:tentative="1">
+      <w:start w:val="1"/>
+      <w:numFmt w:val="lowerRoman"/>
+      <w:lvlText w:val="%3."/>
+      <w:lvlJc w:val="right"/>
+      <w:pPr>
+        <w:ind w:left="2160" w:hanging="180"/>
+      </w:pPr>
+    </w:lvl>
+    <w:lvl w:ilvl="3" w:tplc="0809000F" w:tentative="1">
+      <w:start w:val="1"/>
+      <w:numFmt w:val="decimal"/>
+      <w:lvlText w:val="%4."/>
+      <w:lvlJc w:val="left"/>
+      <w:pPr>
+        <w:ind w:left="2880" w:hanging="360"/>
+      </w:pPr>
+    </w:lvl>
+    <w:lvl w:ilvl="4" w:tplc="08090019" w:tentative="1">
+      <w:start w:val="1"/>
+      <w:numFmt w:val="lowerLetter"/>
+      <w:lvlText w:val="%5."/>
+      <w:lvlJc w:val="left"/>
+      <w:pPr>
+        <w:ind w:left="3600" w:hanging="360"/>
+      </w:pPr>
+    </w:lvl>
+    <w:lvl w:ilvl="5" w:tplc="0809001B" w:tentative="1">
+      <w:start w:val="1"/>
+      <w:numFmt w:val="lowerRoman"/>
+      <w:lvlText w:val="%6."/>
+      <w:lvlJc w:val="right"/>
+      <w:pPr>
+        <w:ind w:left="4320" w:hanging="180"/>
+      </w:pPr>
+    </w:lvl>
+    <w:lvl w:ilvl="6" w:tplc="0809000F" w:tentative="1">
+      <w:start w:val="1"/>
+      <w:numFmt w:val="decimal"/>
+      <w:lvlText w:val="%7."/>
+      <w:lvlJc w:val="left"/>
+      <w:pPr>
+        <w:ind w:left="5040" w:hanging="360"/>
+      </w:pPr>
+    </w:lvl>
+    <w:lvl w:ilvl="7" w:tplc="08090019" w:tentative="1">
+      <w:start w:val="1"/>
+      <w:numFmt w:val="lowerLetter"/>
+      <w:lvlText w:val="%8."/>
+      <w:lvlJc w:val="left"/>
+      <w:pPr>
+        <w:ind w:left="5760" w:hanging="360"/>
+      </w:pPr>
+    </w:lvl>
+    <w:lvl w:ilvl="8" w:tplc="0809001B" w:tentative="1">
+      <w:start w:val="1"/>
+      <w:numFmt w:val="lowerRoman"/>
+      <w:lvlText w:val="%9."/>
+      <w:lvlJc w:val="right"/>
+      <w:pPr>
+        <w:ind w:left="6480" w:hanging="180"/>
+      </w:pPr>
+    </w:lvl>
+  </w:abstractNum>
   <w:num w:numId="1">
+    <w:abstractNumId w:val="1"/>
+  </w:num>
+  <w:num w:numId="2">
+    <w:abstractNumId w:val="4"/>
+  </w:num>
+  <w:num w:numId="3">
     <w:abstractNumId w:val="0"/>
+  </w:num>
+  <w:num w:numId="4">
+    <w:abstractNumId w:val="3"/>
+  </w:num>
+  <w:num w:numId="5">
+    <w:abstractNumId w:val="2"/>
   </w:num>
 </w:numbering>
 </file>
@@ -297,6 +2694,7 @@
     <w:lsdException w:name="HTML Sample" w:semiHidden="1" w:unhideWhenUsed="1"/>
     <w:lsdException w:name="HTML Typewriter" w:semiHidden="1" w:unhideWhenUsed="1"/>
     <w:lsdException w:name="HTML Variable" w:semiHidden="1" w:unhideWhenUsed="1"/>
+    <w:lsdException w:name="Normal Table" w:semiHidden="1" w:unhideWhenUsed="1"/>
     <w:lsdException w:name="annotation subject" w:semiHidden="1" w:unhideWhenUsed="1"/>
     <w:lsdException w:name="No List" w:semiHidden="1" w:unhideWhenUsed="1"/>
     <w:lsdException w:name="Outline List 1" w:semiHidden="1" w:unhideWhenUsed="1"/>
@@ -342,9 +2740,11 @@
     <w:lsdException w:name="Table Subtle 1" w:semiHidden="1" w:unhideWhenUsed="1"/>
     <w:lsdException w:name="Table Subtle 2" w:semiHidden="1" w:unhideWhenUsed="1"/>
     <w:lsdException w:name="Table Web 1" w:semiHidden="1" w:unhideWhenUsed="1"/>
+    <w:lsdException w:name="Table Web 2" w:semiHidden="1" w:unhideWhenUsed="1"/>
     <w:lsdException w:name="Table Web 3" w:semiHidden="1" w:unhideWhenUsed="1"/>
     <w:lsdException w:name="Balloon Text" w:semiHidden="1" w:unhideWhenUsed="1"/>
     <w:lsdException w:name="Table Grid" w:uiPriority="39"/>
+    <w:lsdException w:name="Table Theme" w:semiHidden="1" w:unhideWhenUsed="1"/>
     <w:lsdException w:name="Placeholder Text" w:semiHidden="1"/>
     <w:lsdException w:name="No Spacing" w:uiPriority="1" w:qFormat="1"/>
     <w:lsdException w:name="Light Shading" w:uiPriority="60"/>
@@ -574,6 +2974,7 @@
   <w:style w:type="character" w:default="1" w:styleId="DefaultParagraphFont">
     <w:name w:val="Default Paragraph Font"/>
     <w:uiPriority w:val="1"/>
+    <w:semiHidden/>
     <w:unhideWhenUsed/>
   </w:style>
   <w:style w:type="table" w:default="1" w:styleId="TableNormal">
@@ -596,6 +2997,29 @@
     <w:uiPriority w:val="99"/>
     <w:semiHidden/>
     <w:unhideWhenUsed/>
+  </w:style>
+  <w:style w:type="paragraph" w:styleId="ListParagraph">
+    <w:name w:val="List Paragraph"/>
+    <w:basedOn w:val="Normal"/>
+    <w:uiPriority w:val="34"/>
+    <w:qFormat/>
+    <w:rsid w:val="00184378"/>
+    <w:pPr>
+      <w:ind w:left="720"/>
+      <w:contextualSpacing/>
+    </w:pPr>
+  </w:style>
+  <w:style w:type="character" w:styleId="Hyperlink">
+    <w:name w:val="Hyperlink"/>
+    <w:basedOn w:val="DefaultParagraphFont"/>
+    <w:uiPriority w:val="99"/>
+    <w:semiHidden/>
+    <w:unhideWhenUsed/>
+    <w:rsid w:val="00184378"/>
+    <w:rPr>
+      <w:color w:val="0000FF"/>
+      <w:u w:val="single"/>
+    </w:rPr>
   </w:style>
 </w:styles>
 </file>

</xml_diff>